<commit_message>
Modification possible. update is to finish
</commit_message>
<xml_diff>
--- a/ICT-151/DOC/E-151-PHP_MySQL4_S4_amr.docx
+++ b/ICT-151/DOC/E-151-PHP_MySQL4_S4_amr.docx
@@ -7694,16 +7694,14 @@
         </w:rPr>
         <w:t xml:space="preserve"> </w:t>
       </w:r>
-      <w:proofErr w:type="gramStart"/>
-      <w:r>
-        <w:rPr>
-          <w:bCs/>
-          <w:sz w:val="24"/>
-          <w:lang w:val="fr-FR"/>
-        </w:rPr>
-        <w:t>a</w:t>
-      </w:r>
-      <w:proofErr w:type="gramEnd"/>
+      <w:r>
+        <w:rPr>
+          <w:bCs/>
+          <w:sz w:val="24"/>
+          <w:lang w:val="fr-FR"/>
+        </w:rPr>
+        <w:t>à</w:t>
+      </w:r>
       <w:r>
         <w:rPr>
           <w:bCs/>
@@ -7718,23 +7716,7 @@
           <w:sz w:val="24"/>
           <w:lang w:val="fr-FR"/>
         </w:rPr>
-        <w:t xml:space="preserve">. </w:t>
-      </w:r>
-      <w:r>
-        <w:rPr>
-          <w:bCs/>
-          <w:sz w:val="24"/>
-          <w:lang w:val="fr-FR"/>
-        </w:rPr>
-        <w:t>On fait passer</w:t>
-      </w:r>
-      <w:r>
-        <w:rPr>
-          <w:bCs/>
-          <w:sz w:val="24"/>
-          <w:lang w:val="fr-FR"/>
-        </w:rPr>
-        <w:t xml:space="preserve"> dynamiquement le code du </w:t>
+        <w:t xml:space="preserve">. On fait passer dynamiquement le code du </w:t>
       </w:r>
       <w:proofErr w:type="spellStart"/>
       <w:r>
@@ -8666,14 +8648,7 @@
           <w:color w:val="6A8759"/>
           <w:shd w:val="clear" w:color="auto" w:fill="232525"/>
         </w:rPr>
-        <w:t xml:space="preserve">DELETE </w:t>
-      </w:r>
-      <w:r>
-        <w:rPr>
-          <w:color w:val="6A8759"/>
-          <w:shd w:val="clear" w:color="auto" w:fill="232525"/>
-        </w:rPr>
-        <w:t xml:space="preserve">FROM </w:t>
+        <w:t xml:space="preserve">DELETE FROM </w:t>
       </w:r>
       <w:proofErr w:type="spellStart"/>
       <w:r>
@@ -8726,15 +8701,3238 @@
           <w:color w:val="6A8759"/>
           <w:shd w:val="clear" w:color="auto" w:fill="232525"/>
         </w:rPr>
+        <w:t xml:space="preserve"> )'</w:t>
+      </w:r>
+      <w:r>
+        <w:rPr>
+          <w:color w:val="CC7832"/>
+          <w:shd w:val="clear" w:color="auto" w:fill="232525"/>
+        </w:rPr>
+        <w:t>;</w:t>
+      </w:r>
+    </w:p>
+    <w:p>
+      <w:pPr>
+        <w:pStyle w:val="PrformatHTML"/>
+        <w:shd w:val="clear" w:color="auto" w:fill="2B2B2B"/>
+        <w:rPr>
+          <w:color w:val="A9B7C6"/>
+        </w:rPr>
+      </w:pPr>
+    </w:p>
+    <w:p>
+      <w:pPr>
+        <w:jc w:val="left"/>
+        <w:rPr>
+          <w:bCs/>
+          <w:sz w:val="24"/>
+          <w:lang w:val="fr-FR"/>
+        </w:rPr>
+      </w:pPr>
+      <w:r>
+        <w:rPr>
+          <w:bCs/>
+          <w:sz w:val="24"/>
+          <w:lang w:val="fr-FR"/>
+        </w:rPr>
+        <w:br w:type="page"/>
+      </w:r>
+    </w:p>
+    <w:p>
+      <w:pPr>
+        <w:pStyle w:val="Titre1"/>
+      </w:pPr>
+      <w:r>
+        <w:lastRenderedPageBreak/>
+        <w:t>MODIFIER : EDIT ET UPDATE</w:t>
+      </w:r>
+    </w:p>
+    <w:p>
+      <w:pPr>
+        <w:jc w:val="left"/>
+        <w:rPr>
+          <w:bCs/>
+          <w:sz w:val="24"/>
+          <w:lang w:val="fr-FR"/>
+        </w:rPr>
+      </w:pPr>
+    </w:p>
+    <w:p>
+      <w:pPr>
+        <w:jc w:val="left"/>
+        <w:rPr>
+          <w:bCs/>
+          <w:sz w:val="24"/>
+          <w:lang w:val="fr-FR"/>
+        </w:rPr>
+      </w:pPr>
+    </w:p>
+    <w:p>
+      <w:pPr>
+        <w:jc w:val="left"/>
+        <w:rPr>
+          <w:bCs/>
+          <w:sz w:val="24"/>
+          <w:lang w:val="fr-FR"/>
+        </w:rPr>
+      </w:pPr>
+      <w:r>
+        <w:rPr>
+          <w:bCs/>
+          <w:sz w:val="24"/>
+          <w:lang w:val="fr-FR"/>
+        </w:rPr>
+        <w:t xml:space="preserve">La partie modifier se décompose en fait en 2 parties : </w:t>
+      </w:r>
+    </w:p>
+    <w:p>
+      <w:pPr>
+        <w:jc w:val="left"/>
+        <w:rPr>
+          <w:bCs/>
+          <w:sz w:val="24"/>
+          <w:lang w:val="fr-FR"/>
+        </w:rPr>
+      </w:pPr>
+    </w:p>
+    <w:p>
+      <w:pPr>
+        <w:jc w:val="left"/>
+        <w:rPr>
+          <w:bCs/>
+          <w:sz w:val="24"/>
+          <w:lang w:val="fr-FR"/>
+        </w:rPr>
+      </w:pPr>
+      <w:r>
+        <w:rPr>
+          <w:bCs/>
+          <w:sz w:val="24"/>
+          <w:lang w:val="fr-FR"/>
+        </w:rPr>
+        <w:t xml:space="preserve">Edit : Affiche le formulaire (même qu’ajout) avec les valeurs du </w:t>
+      </w:r>
+      <w:proofErr w:type="spellStart"/>
+      <w:r>
+        <w:rPr>
+          <w:bCs/>
+          <w:sz w:val="24"/>
+          <w:lang w:val="fr-FR"/>
+        </w:rPr>
+        <w:t>snow</w:t>
+      </w:r>
+      <w:proofErr w:type="spellEnd"/>
+      <w:r>
+        <w:rPr>
+          <w:bCs/>
+          <w:sz w:val="24"/>
+          <w:lang w:val="fr-FR"/>
+        </w:rPr>
+        <w:t xml:space="preserve"> sélectionné (value).</w:t>
+      </w:r>
+    </w:p>
+    <w:p>
+      <w:pPr>
+        <w:jc w:val="left"/>
+        <w:rPr>
+          <w:bCs/>
+          <w:sz w:val="24"/>
+          <w:lang w:val="fr-FR"/>
+        </w:rPr>
+      </w:pPr>
+    </w:p>
+    <w:p>
+      <w:pPr>
+        <w:jc w:val="left"/>
+        <w:rPr>
+          <w:bCs/>
+          <w:sz w:val="24"/>
+          <w:lang w:val="fr-FR"/>
+        </w:rPr>
+      </w:pPr>
+      <w:r>
+        <w:rPr>
+          <w:bCs/>
+          <w:sz w:val="24"/>
+          <w:lang w:val="fr-FR"/>
+        </w:rPr>
+        <w:t xml:space="preserve">Update : Récupère les valeurs du </w:t>
+      </w:r>
+      <w:proofErr w:type="spellStart"/>
+      <w:r>
+        <w:rPr>
+          <w:bCs/>
+          <w:sz w:val="24"/>
+          <w:lang w:val="fr-FR"/>
+        </w:rPr>
+        <w:t>form</w:t>
+      </w:r>
+      <w:proofErr w:type="spellEnd"/>
+      <w:r>
+        <w:rPr>
+          <w:bCs/>
+          <w:sz w:val="24"/>
+          <w:lang w:val="fr-FR"/>
+        </w:rPr>
+        <w:t xml:space="preserve"> et modifie l’enregistrement de la DB (UPDATE)</w:t>
+      </w:r>
+    </w:p>
+    <w:p>
+      <w:pPr>
+        <w:jc w:val="left"/>
+        <w:rPr>
+          <w:bCs/>
+          <w:sz w:val="24"/>
+          <w:lang w:val="fr-FR"/>
+        </w:rPr>
+      </w:pPr>
+    </w:p>
+    <w:p>
+      <w:pPr>
+        <w:jc w:val="left"/>
+        <w:rPr>
+          <w:bCs/>
+          <w:sz w:val="24"/>
+          <w:lang w:val="fr-FR"/>
+        </w:rPr>
+      </w:pPr>
+    </w:p>
+    <w:p>
+      <w:pPr>
+        <w:jc w:val="left"/>
+        <w:rPr>
+          <w:bCs/>
+          <w:sz w:val="24"/>
+          <w:lang w:val="fr-FR"/>
+        </w:rPr>
+      </w:pPr>
+    </w:p>
+    <w:p>
+      <w:pPr>
+        <w:jc w:val="left"/>
+        <w:rPr>
+          <w:bCs/>
+          <w:sz w:val="24"/>
+          <w:lang w:val="fr-FR"/>
+        </w:rPr>
+      </w:pPr>
+      <w:r>
+        <w:rPr>
+          <w:bCs/>
+          <w:sz w:val="24"/>
+          <w:lang w:val="fr-FR"/>
+        </w:rPr>
+        <w:t>EDIT :</w:t>
+      </w:r>
+    </w:p>
+    <w:p>
+      <w:pPr>
+        <w:jc w:val="left"/>
+        <w:rPr>
+          <w:bCs/>
+          <w:sz w:val="24"/>
+          <w:lang w:val="fr-FR"/>
+        </w:rPr>
+      </w:pPr>
+    </w:p>
+    <w:p>
+      <w:pPr>
+        <w:jc w:val="left"/>
+        <w:rPr>
+          <w:bCs/>
+          <w:sz w:val="24"/>
+          <w:lang w:val="fr-FR"/>
+        </w:rPr>
+      </w:pPr>
+      <w:r>
+        <w:rPr>
+          <w:bCs/>
+          <w:sz w:val="24"/>
+          <w:lang w:val="fr-FR"/>
+        </w:rPr>
+        <w:t xml:space="preserve">Sur la page de gestion des </w:t>
+      </w:r>
+      <w:proofErr w:type="spellStart"/>
+      <w:r>
+        <w:rPr>
+          <w:bCs/>
+          <w:sz w:val="24"/>
+          <w:lang w:val="fr-FR"/>
+        </w:rPr>
+        <w:t>snows</w:t>
+      </w:r>
+      <w:proofErr w:type="spellEnd"/>
+      <w:r>
+        <w:rPr>
+          <w:bCs/>
+          <w:sz w:val="24"/>
+          <w:lang w:val="fr-FR"/>
+        </w:rPr>
+        <w:t xml:space="preserve"> l</w:t>
+      </w:r>
+      <w:r>
+        <w:rPr>
+          <w:bCs/>
+          <w:sz w:val="24"/>
+          <w:lang w:val="fr-FR"/>
+        </w:rPr>
+        <w:t xml:space="preserve">e lien de chaque </w:t>
+      </w:r>
+      <w:proofErr w:type="spellStart"/>
+      <w:r>
+        <w:rPr>
+          <w:bCs/>
+          <w:sz w:val="24"/>
+          <w:lang w:val="fr-FR"/>
+        </w:rPr>
+        <w:t>snow</w:t>
+      </w:r>
+      <w:proofErr w:type="spellEnd"/>
+      <w:r>
+        <w:rPr>
+          <w:bCs/>
+          <w:sz w:val="24"/>
+          <w:lang w:val="fr-FR"/>
+        </w:rPr>
+        <w:t xml:space="preserve"> à </w:t>
+      </w:r>
+      <w:proofErr w:type="spellStart"/>
+      <w:r>
+        <w:rPr>
+          <w:bCs/>
+          <w:sz w:val="24"/>
+          <w:lang w:val="fr-FR"/>
+        </w:rPr>
+        <w:t>editer</w:t>
+      </w:r>
+      <w:proofErr w:type="spellEnd"/>
+      <w:r>
+        <w:rPr>
+          <w:bCs/>
+          <w:sz w:val="24"/>
+          <w:lang w:val="fr-FR"/>
+        </w:rPr>
+        <w:t xml:space="preserve"> va varier. On fait passer dynamiquement le code du </w:t>
+      </w:r>
+      <w:proofErr w:type="spellStart"/>
+      <w:r>
+        <w:rPr>
+          <w:bCs/>
+          <w:sz w:val="24"/>
+          <w:lang w:val="fr-FR"/>
+        </w:rPr>
+        <w:t>snow</w:t>
+      </w:r>
+      <w:proofErr w:type="spellEnd"/>
+      <w:r>
+        <w:rPr>
+          <w:bCs/>
+          <w:sz w:val="24"/>
+          <w:lang w:val="fr-FR"/>
+        </w:rPr>
+        <w:t xml:space="preserve"> en </w:t>
+      </w:r>
+      <w:proofErr w:type="spellStart"/>
+      <w:r>
+        <w:rPr>
+          <w:bCs/>
+          <w:sz w:val="24"/>
+          <w:lang w:val="fr-FR"/>
+        </w:rPr>
+        <w:t>querystring</w:t>
+      </w:r>
+      <w:proofErr w:type="spellEnd"/>
+      <w:r>
+        <w:rPr>
+          <w:bCs/>
+          <w:sz w:val="24"/>
+          <w:lang w:val="fr-FR"/>
+        </w:rPr>
+        <w:t> :</w:t>
+      </w:r>
+    </w:p>
+    <w:p>
+      <w:pPr>
+        <w:jc w:val="left"/>
+        <w:rPr>
+          <w:bCs/>
+          <w:sz w:val="24"/>
+          <w:lang w:val="fr-FR"/>
+        </w:rPr>
+      </w:pPr>
+    </w:p>
+    <w:p>
+      <w:pPr>
+        <w:jc w:val="left"/>
+        <w:rPr>
+          <w:bCs/>
+          <w:sz w:val="24"/>
+          <w:lang w:val="fr-FR"/>
+        </w:rPr>
+      </w:pPr>
+    </w:p>
+    <w:p>
+      <w:pPr>
+        <w:jc w:val="left"/>
+        <w:rPr>
+          <w:bCs/>
+          <w:sz w:val="24"/>
+          <w:lang w:val="fr-FR"/>
+        </w:rPr>
+      </w:pPr>
+      <w:r>
+        <w:rPr>
+          <w:bCs/>
+          <w:sz w:val="24"/>
+          <w:lang w:val="fr-FR"/>
+        </w:rPr>
+        <w:t>http://localhost:81/index.php?action=</w:t>
+      </w:r>
+      <w:r>
+        <w:rPr>
+          <w:bCs/>
+          <w:sz w:val="24"/>
+          <w:lang w:val="fr-FR"/>
+        </w:rPr>
+        <w:t>edit</w:t>
+      </w:r>
+      <w:r>
+        <w:rPr>
+          <w:bCs/>
+          <w:sz w:val="24"/>
+          <w:lang w:val="fr-FR"/>
+        </w:rPr>
+        <w:t>Snow&amp;code=B101</w:t>
+      </w:r>
+    </w:p>
+    <w:p>
+      <w:pPr>
+        <w:jc w:val="left"/>
+        <w:rPr>
+          <w:bCs/>
+          <w:sz w:val="24"/>
+          <w:lang w:val="fr-FR"/>
+        </w:rPr>
+      </w:pPr>
+      <w:r>
+        <w:rPr>
+          <w:bCs/>
+          <w:sz w:val="24"/>
+          <w:lang w:val="fr-FR"/>
+        </w:rPr>
+        <w:t>http://localhost:81/index.php?action=</w:t>
+      </w:r>
+      <w:r>
+        <w:rPr>
+          <w:bCs/>
+          <w:sz w:val="24"/>
+          <w:lang w:val="fr-FR"/>
+        </w:rPr>
+        <w:t>edit</w:t>
+      </w:r>
+      <w:r>
+        <w:rPr>
+          <w:bCs/>
+          <w:sz w:val="24"/>
+          <w:lang w:val="fr-FR"/>
+        </w:rPr>
+        <w:t>Snow&amp;code=B126</w:t>
+      </w:r>
+    </w:p>
+    <w:p>
+      <w:pPr>
+        <w:jc w:val="left"/>
+        <w:rPr>
+          <w:bCs/>
+          <w:sz w:val="24"/>
+          <w:lang w:val="fr-FR"/>
+        </w:rPr>
+      </w:pPr>
+      <w:r>
+        <w:rPr>
+          <w:bCs/>
+          <w:sz w:val="24"/>
+          <w:lang w:val="fr-FR"/>
+        </w:rPr>
+        <w:t>…</w:t>
+      </w:r>
+    </w:p>
+    <w:p>
+      <w:pPr>
+        <w:jc w:val="left"/>
+        <w:rPr>
+          <w:bCs/>
+          <w:sz w:val="24"/>
+          <w:lang w:val="fr-FR"/>
+        </w:rPr>
+      </w:pPr>
+    </w:p>
+    <w:p>
+      <w:pPr>
+        <w:jc w:val="left"/>
+        <w:rPr>
+          <w:bCs/>
+          <w:sz w:val="24"/>
+          <w:lang w:val="fr-FR"/>
+        </w:rPr>
+      </w:pPr>
+      <w:r>
+        <w:rPr>
+          <w:bCs/>
+          <w:sz w:val="24"/>
+          <w:lang w:val="fr-FR"/>
+        </w:rPr>
+        <w:t xml:space="preserve">Ajoutez la route </w:t>
+      </w:r>
+      <w:proofErr w:type="spellStart"/>
+      <w:r>
+        <w:rPr>
+          <w:bCs/>
+          <w:sz w:val="24"/>
+          <w:lang w:val="fr-FR"/>
+        </w:rPr>
+        <w:t>editSnow</w:t>
+      </w:r>
+      <w:proofErr w:type="spellEnd"/>
+    </w:p>
+    <w:p>
+      <w:pPr>
+        <w:jc w:val="left"/>
+        <w:rPr>
+          <w:bCs/>
+          <w:sz w:val="24"/>
+          <w:lang w:val="fr-FR"/>
+        </w:rPr>
+      </w:pPr>
+    </w:p>
+    <w:p>
+      <w:pPr>
+        <w:jc w:val="left"/>
+        <w:rPr>
+          <w:bCs/>
+          <w:sz w:val="24"/>
+          <w:lang w:val="fr-FR"/>
+        </w:rPr>
+      </w:pPr>
+      <w:r>
+        <w:rPr>
+          <w:bCs/>
+          <w:sz w:val="24"/>
+          <w:lang w:val="fr-FR"/>
+        </w:rPr>
+        <w:t xml:space="preserve">Ajoutez au </w:t>
+      </w:r>
+      <w:proofErr w:type="spellStart"/>
+      <w:r>
+        <w:rPr>
+          <w:bCs/>
+          <w:sz w:val="24"/>
+          <w:lang w:val="fr-FR"/>
+        </w:rPr>
+        <w:t>controleur</w:t>
+      </w:r>
+      <w:proofErr w:type="spellEnd"/>
+      <w:r>
+        <w:rPr>
+          <w:bCs/>
+          <w:sz w:val="24"/>
+          <w:lang w:val="fr-FR"/>
+        </w:rPr>
+        <w:t xml:space="preserve"> une fonction </w:t>
+      </w:r>
+      <w:proofErr w:type="spellStart"/>
+      <w:r>
+        <w:rPr>
+          <w:bCs/>
+          <w:i/>
+          <w:sz w:val="24"/>
+          <w:lang w:val="fr-FR"/>
+        </w:rPr>
+        <w:t>editSnow</w:t>
+      </w:r>
+      <w:proofErr w:type="spellEnd"/>
+      <w:r>
+        <w:rPr>
+          <w:bCs/>
+          <w:sz w:val="24"/>
+          <w:lang w:val="fr-FR"/>
+        </w:rPr>
+        <w:t xml:space="preserve"> qui chargera la vue </w:t>
+      </w:r>
+      <w:proofErr w:type="spellStart"/>
+      <w:proofErr w:type="gramStart"/>
+      <w:r>
+        <w:rPr>
+          <w:bCs/>
+          <w:sz w:val="24"/>
+          <w:lang w:val="fr-FR"/>
+        </w:rPr>
+        <w:t>editSnow</w:t>
+      </w:r>
+      <w:r>
+        <w:rPr>
+          <w:bCs/>
+          <w:sz w:val="24"/>
+          <w:lang w:val="fr-FR"/>
+        </w:rPr>
+        <w:t>.php</w:t>
+      </w:r>
+      <w:proofErr w:type="spellEnd"/>
+      <w:r>
+        <w:rPr>
+          <w:bCs/>
+          <w:sz w:val="24"/>
+          <w:lang w:val="fr-FR"/>
+        </w:rPr>
+        <w:t xml:space="preserve">  :</w:t>
+      </w:r>
+      <w:proofErr w:type="gramEnd"/>
+    </w:p>
+    <w:p>
+      <w:pPr>
+        <w:jc w:val="left"/>
+        <w:rPr>
+          <w:bCs/>
+          <w:sz w:val="24"/>
+          <w:lang w:val="fr-FR"/>
+        </w:rPr>
+      </w:pPr>
+    </w:p>
+    <w:p>
+      <w:pPr>
+        <w:pStyle w:val="PrformatHTML"/>
+        <w:shd w:val="clear" w:color="auto" w:fill="2B2B2B"/>
+        <w:rPr>
+          <w:color w:val="CC7832"/>
+          <w:shd w:val="clear" w:color="auto" w:fill="232525"/>
+        </w:rPr>
+      </w:pPr>
+    </w:p>
+    <w:p>
+      <w:pPr>
+        <w:pStyle w:val="PrformatHTML"/>
+        <w:shd w:val="clear" w:color="auto" w:fill="2B2B2B"/>
+        <w:rPr>
+          <w:color w:val="A9B7C6"/>
+          <w:shd w:val="clear" w:color="auto" w:fill="232525"/>
+        </w:rPr>
+      </w:pPr>
+      <w:proofErr w:type="spellStart"/>
+      <w:r>
+        <w:rPr>
+          <w:color w:val="CC7832"/>
+          <w:shd w:val="clear" w:color="auto" w:fill="232525"/>
+        </w:rPr>
+        <w:t>function</w:t>
+      </w:r>
+      <w:proofErr w:type="spellEnd"/>
+      <w:r>
+        <w:rPr>
+          <w:color w:val="CC7832"/>
+          <w:shd w:val="clear" w:color="auto" w:fill="232525"/>
+        </w:rPr>
         <w:t xml:space="preserve"> </w:t>
       </w:r>
-      <w:r>
-        <w:rPr>
-          <w:color w:val="6A8759"/>
-          <w:shd w:val="clear" w:color="auto" w:fill="232525"/>
-        </w:rPr>
-        <w:t>)'</w:t>
-      </w:r>
+      <w:proofErr w:type="spellStart"/>
+      <w:r>
+        <w:rPr>
+          <w:color w:val="FFC66D"/>
+          <w:shd w:val="clear" w:color="auto" w:fill="232525"/>
+        </w:rPr>
+        <w:t>editSnow</w:t>
+      </w:r>
+      <w:proofErr w:type="spellEnd"/>
+      <w:r>
+        <w:rPr>
+          <w:color w:val="A9B7C6"/>
+          <w:shd w:val="clear" w:color="auto" w:fill="232525"/>
+        </w:rPr>
+        <w:t>(</w:t>
+      </w:r>
+      <w:r>
+        <w:rPr>
+          <w:color w:val="9876AA"/>
+          <w:shd w:val="clear" w:color="auto" w:fill="232525"/>
+        </w:rPr>
+        <w:t>$</w:t>
+      </w:r>
+      <w:proofErr w:type="spellStart"/>
+      <w:r>
+        <w:rPr>
+          <w:color w:val="9876AA"/>
+          <w:shd w:val="clear" w:color="auto" w:fill="232525"/>
+        </w:rPr>
+        <w:t>snow_code</w:t>
+      </w:r>
+      <w:proofErr w:type="spellEnd"/>
+      <w:r>
+        <w:rPr>
+          <w:color w:val="A9B7C6"/>
+          <w:shd w:val="clear" w:color="auto" w:fill="232525"/>
+        </w:rPr>
+        <w:t>){</w:t>
+      </w:r>
+      <w:r>
+        <w:rPr>
+          <w:color w:val="A9B7C6"/>
+          <w:shd w:val="clear" w:color="auto" w:fill="232525"/>
+        </w:rPr>
+        <w:br/>
+        <w:t xml:space="preserve">    </w:t>
+      </w:r>
+      <w:proofErr w:type="spellStart"/>
+      <w:r>
+        <w:rPr>
+          <w:color w:val="CC7832"/>
+          <w:shd w:val="clear" w:color="auto" w:fill="232525"/>
+        </w:rPr>
+        <w:t>require_once</w:t>
+      </w:r>
+      <w:proofErr w:type="spellEnd"/>
+      <w:r>
+        <w:rPr>
+          <w:color w:val="CC7832"/>
+          <w:shd w:val="clear" w:color="auto" w:fill="232525"/>
+        </w:rPr>
+        <w:t xml:space="preserve"> </w:t>
+      </w:r>
+      <w:r>
+        <w:rPr>
+          <w:color w:val="6A8759"/>
+          <w:shd w:val="clear" w:color="auto" w:fill="232525"/>
+        </w:rPr>
+        <w:t>"model/</w:t>
+      </w:r>
+      <w:proofErr w:type="spellStart"/>
+      <w:r>
+        <w:rPr>
+          <w:color w:val="6A8759"/>
+          <w:shd w:val="clear" w:color="auto" w:fill="232525"/>
+        </w:rPr>
+        <w:t>snowsManager.php</w:t>
+      </w:r>
+      <w:proofErr w:type="spellEnd"/>
+      <w:r>
+        <w:rPr>
+          <w:color w:val="6A8759"/>
+          <w:shd w:val="clear" w:color="auto" w:fill="232525"/>
+        </w:rPr>
+        <w:t>"</w:t>
+      </w:r>
+      <w:r>
+        <w:rPr>
+          <w:color w:val="CC7832"/>
+          <w:shd w:val="clear" w:color="auto" w:fill="232525"/>
+        </w:rPr>
+        <w:t>;</w:t>
+      </w:r>
+      <w:r>
+        <w:rPr>
+          <w:color w:val="CC7832"/>
+          <w:shd w:val="clear" w:color="auto" w:fill="232525"/>
+        </w:rPr>
+        <w:br/>
+        <w:t xml:space="preserve">    </w:t>
+      </w:r>
+      <w:r>
+        <w:rPr>
+          <w:color w:val="9876AA"/>
+          <w:shd w:val="clear" w:color="auto" w:fill="232525"/>
+        </w:rPr>
+        <w:t>$</w:t>
+      </w:r>
+      <w:proofErr w:type="spellStart"/>
+      <w:r>
+        <w:rPr>
+          <w:color w:val="9876AA"/>
+          <w:shd w:val="clear" w:color="auto" w:fill="232525"/>
+        </w:rPr>
+        <w:t>snowsResults</w:t>
+      </w:r>
+      <w:proofErr w:type="spellEnd"/>
+      <w:r>
+        <w:rPr>
+          <w:color w:val="A9B7C6"/>
+          <w:shd w:val="clear" w:color="auto" w:fill="232525"/>
+        </w:rPr>
+        <w:t xml:space="preserve">= </w:t>
+      </w:r>
+      <w:proofErr w:type="spellStart"/>
+      <w:r>
+        <w:rPr>
+          <w:color w:val="A9B7C6"/>
+          <w:shd w:val="clear" w:color="auto" w:fill="232525"/>
+        </w:rPr>
+        <w:t>get</w:t>
+      </w:r>
+      <w:r>
+        <w:rPr>
+          <w:color w:val="A9B7C6"/>
+          <w:shd w:val="clear" w:color="auto" w:fill="232525"/>
+        </w:rPr>
+        <w:t>ASnow</w:t>
+      </w:r>
+      <w:proofErr w:type="spellEnd"/>
+      <w:r>
+        <w:rPr>
+          <w:color w:val="A9B7C6"/>
+          <w:shd w:val="clear" w:color="auto" w:fill="232525"/>
+        </w:rPr>
+        <w:t>(</w:t>
+      </w:r>
+      <w:r>
+        <w:rPr>
+          <w:color w:val="9876AA"/>
+          <w:shd w:val="clear" w:color="auto" w:fill="232525"/>
+        </w:rPr>
+        <w:t>$</w:t>
+      </w:r>
+      <w:proofErr w:type="spellStart"/>
+      <w:r>
+        <w:rPr>
+          <w:color w:val="9876AA"/>
+          <w:shd w:val="clear" w:color="auto" w:fill="232525"/>
+        </w:rPr>
+        <w:t>snow_code</w:t>
+      </w:r>
+      <w:proofErr w:type="spellEnd"/>
+      <w:r>
+        <w:rPr>
+          <w:color w:val="A9B7C6"/>
+          <w:shd w:val="clear" w:color="auto" w:fill="232525"/>
+        </w:rPr>
+        <w:t>)</w:t>
+      </w:r>
+      <w:r>
+        <w:rPr>
+          <w:color w:val="CC7832"/>
+          <w:shd w:val="clear" w:color="auto" w:fill="232525"/>
+        </w:rPr>
+        <w:t>;</w:t>
+      </w:r>
+      <w:r>
+        <w:rPr>
+          <w:color w:val="CC7832"/>
+          <w:shd w:val="clear" w:color="auto" w:fill="232525"/>
+        </w:rPr>
+        <w:br/>
+        <w:t xml:space="preserve">    </w:t>
+      </w:r>
+      <w:proofErr w:type="spellStart"/>
+      <w:r>
+        <w:rPr>
+          <w:color w:val="CC7832"/>
+          <w:shd w:val="clear" w:color="auto" w:fill="232525"/>
+        </w:rPr>
+        <w:t>require</w:t>
+      </w:r>
+      <w:proofErr w:type="spellEnd"/>
+      <w:r>
+        <w:rPr>
+          <w:color w:val="CC7832"/>
+          <w:shd w:val="clear" w:color="auto" w:fill="232525"/>
+        </w:rPr>
+        <w:t xml:space="preserve"> </w:t>
+      </w:r>
+      <w:r>
+        <w:rPr>
+          <w:color w:val="6A8759"/>
+          <w:shd w:val="clear" w:color="auto" w:fill="232525"/>
+        </w:rPr>
+        <w:t>"</w:t>
+      </w:r>
+      <w:proofErr w:type="spellStart"/>
+      <w:r>
+        <w:rPr>
+          <w:color w:val="6A8759"/>
+          <w:shd w:val="clear" w:color="auto" w:fill="232525"/>
+        </w:rPr>
+        <w:t>view</w:t>
+      </w:r>
+      <w:proofErr w:type="spellEnd"/>
+      <w:r>
+        <w:rPr>
+          <w:color w:val="6A8759"/>
+          <w:shd w:val="clear" w:color="auto" w:fill="232525"/>
+        </w:rPr>
+        <w:t>/</w:t>
+      </w:r>
+      <w:proofErr w:type="spellStart"/>
+      <w:r>
+        <w:rPr>
+          <w:color w:val="6A8759"/>
+          <w:shd w:val="clear" w:color="auto" w:fill="232525"/>
+        </w:rPr>
+        <w:t>editSnow.php</w:t>
+      </w:r>
+      <w:proofErr w:type="spellEnd"/>
+      <w:r>
+        <w:rPr>
+          <w:color w:val="6A8759"/>
+          <w:shd w:val="clear" w:color="auto" w:fill="232525"/>
+        </w:rPr>
+        <w:t>"</w:t>
+      </w:r>
+      <w:r>
+        <w:rPr>
+          <w:color w:val="CC7832"/>
+          <w:shd w:val="clear" w:color="auto" w:fill="232525"/>
+        </w:rPr>
+        <w:t>;</w:t>
+      </w:r>
+      <w:r>
+        <w:rPr>
+          <w:color w:val="CC7832"/>
+          <w:shd w:val="clear" w:color="auto" w:fill="232525"/>
+        </w:rPr>
+        <w:br/>
+      </w:r>
+      <w:r>
+        <w:rPr>
+          <w:color w:val="CC7832"/>
+          <w:shd w:val="clear" w:color="auto" w:fill="232525"/>
+        </w:rPr>
+        <w:br/>
+      </w:r>
+      <w:r>
+        <w:rPr>
+          <w:color w:val="A9B7C6"/>
+          <w:shd w:val="clear" w:color="auto" w:fill="232525"/>
+        </w:rPr>
+        <w:t>}</w:t>
+      </w:r>
+    </w:p>
+    <w:p>
+      <w:pPr>
+        <w:pStyle w:val="PrformatHTML"/>
+        <w:shd w:val="clear" w:color="auto" w:fill="2B2B2B"/>
+        <w:rPr>
+          <w:color w:val="A9B7C6"/>
+        </w:rPr>
+      </w:pPr>
+    </w:p>
+    <w:p>
+      <w:pPr>
+        <w:jc w:val="left"/>
+        <w:rPr>
+          <w:bCs/>
+          <w:sz w:val="24"/>
+          <w:lang w:val="fr-FR"/>
+        </w:rPr>
+      </w:pPr>
+    </w:p>
+    <w:p>
+      <w:pPr>
+        <w:jc w:val="left"/>
+        <w:rPr>
+          <w:bCs/>
+          <w:sz w:val="24"/>
+          <w:lang w:val="fr-FR"/>
+        </w:rPr>
+      </w:pPr>
+    </w:p>
+    <w:p>
+      <w:pPr>
+        <w:jc w:val="left"/>
+        <w:rPr>
+          <w:bCs/>
+          <w:sz w:val="24"/>
+          <w:lang w:val="fr-FR"/>
+        </w:rPr>
+      </w:pPr>
+      <w:r>
+        <w:rPr>
+          <w:bCs/>
+          <w:sz w:val="24"/>
+          <w:lang w:val="fr-FR"/>
+        </w:rPr>
+        <w:t xml:space="preserve">Modifiez si nécessaire la fonction </w:t>
+      </w:r>
+      <w:proofErr w:type="spellStart"/>
+      <w:r>
+        <w:rPr>
+          <w:bCs/>
+          <w:i/>
+          <w:sz w:val="24"/>
+          <w:lang w:val="fr-FR"/>
+        </w:rPr>
+        <w:t>getASnow</w:t>
+      </w:r>
+      <w:proofErr w:type="spellEnd"/>
+      <w:r>
+        <w:rPr>
+          <w:bCs/>
+          <w:sz w:val="24"/>
+          <w:lang w:val="fr-FR"/>
+        </w:rPr>
+        <w:t xml:space="preserve"> qui devra aussi </w:t>
+      </w:r>
+      <w:proofErr w:type="spellStart"/>
+      <w:r>
+        <w:rPr>
+          <w:bCs/>
+          <w:sz w:val="24"/>
+          <w:lang w:val="fr-FR"/>
+        </w:rPr>
+        <w:t>séléctionner</w:t>
+      </w:r>
+      <w:proofErr w:type="spellEnd"/>
+      <w:r>
+        <w:rPr>
+          <w:bCs/>
+          <w:sz w:val="24"/>
+          <w:lang w:val="fr-FR"/>
+        </w:rPr>
+        <w:t xml:space="preserve"> le champ </w:t>
+      </w:r>
+      <w:r>
+        <w:rPr>
+          <w:bCs/>
+          <w:i/>
+          <w:sz w:val="24"/>
+          <w:lang w:val="fr-FR"/>
+        </w:rPr>
+        <w:t>active</w:t>
+      </w:r>
+    </w:p>
+    <w:p>
+      <w:pPr>
+        <w:jc w:val="left"/>
+        <w:rPr>
+          <w:bCs/>
+          <w:sz w:val="24"/>
+          <w:lang w:val="fr-FR"/>
+        </w:rPr>
+      </w:pPr>
+    </w:p>
+    <w:p>
+      <w:pPr>
+        <w:pStyle w:val="PrformatHTML"/>
+        <w:shd w:val="clear" w:color="auto" w:fill="2B2B2B"/>
+        <w:rPr>
+          <w:color w:val="9876AA"/>
+          <w:shd w:val="clear" w:color="auto" w:fill="232525"/>
+        </w:rPr>
+      </w:pPr>
+    </w:p>
+    <w:p>
+      <w:pPr>
+        <w:pStyle w:val="PrformatHTML"/>
+        <w:shd w:val="clear" w:color="auto" w:fill="2B2B2B"/>
+        <w:rPr>
+          <w:color w:val="CC7832"/>
+          <w:shd w:val="clear" w:color="auto" w:fill="232525"/>
+        </w:rPr>
+      </w:pPr>
+      <w:r>
+        <w:rPr>
+          <w:color w:val="9876AA"/>
+          <w:shd w:val="clear" w:color="auto" w:fill="232525"/>
+        </w:rPr>
+        <w:t>$</w:t>
+      </w:r>
+      <w:proofErr w:type="spellStart"/>
+      <w:r>
+        <w:rPr>
+          <w:color w:val="9876AA"/>
+          <w:shd w:val="clear" w:color="auto" w:fill="232525"/>
+        </w:rPr>
+        <w:t>snowQuery</w:t>
+      </w:r>
+      <w:proofErr w:type="spellEnd"/>
+      <w:r>
+        <w:rPr>
+          <w:color w:val="9876AA"/>
+          <w:shd w:val="clear" w:color="auto" w:fill="232525"/>
+        </w:rPr>
+        <w:t xml:space="preserve"> </w:t>
+      </w:r>
+      <w:r>
+        <w:rPr>
+          <w:color w:val="A9B7C6"/>
+          <w:shd w:val="clear" w:color="auto" w:fill="232525"/>
+        </w:rPr>
+        <w:t xml:space="preserve">= </w:t>
+      </w:r>
+      <w:r>
+        <w:rPr>
+          <w:color w:val="6A8759"/>
+          <w:shd w:val="clear" w:color="auto" w:fill="232525"/>
+        </w:rPr>
+        <w:t xml:space="preserve">'SELECT code, brand, model, </w:t>
+      </w:r>
+      <w:proofErr w:type="spellStart"/>
+      <w:r>
+        <w:rPr>
+          <w:color w:val="6A8759"/>
+          <w:shd w:val="clear" w:color="auto" w:fill="232525"/>
+        </w:rPr>
+        <w:t>snowLength</w:t>
+      </w:r>
+      <w:proofErr w:type="spellEnd"/>
+      <w:r>
+        <w:rPr>
+          <w:color w:val="6A8759"/>
+          <w:shd w:val="clear" w:color="auto" w:fill="232525"/>
+        </w:rPr>
+        <w:t xml:space="preserve">, </w:t>
+      </w:r>
+      <w:proofErr w:type="spellStart"/>
+      <w:r>
+        <w:rPr>
+          <w:color w:val="6A8759"/>
+          <w:shd w:val="clear" w:color="auto" w:fill="232525"/>
+        </w:rPr>
+        <w:t>dailyPrice</w:t>
+      </w:r>
+      <w:proofErr w:type="spellEnd"/>
+      <w:r>
+        <w:rPr>
+          <w:color w:val="6A8759"/>
+          <w:shd w:val="clear" w:color="auto" w:fill="232525"/>
+        </w:rPr>
+        <w:t xml:space="preserve">, </w:t>
+      </w:r>
+      <w:proofErr w:type="spellStart"/>
+      <w:r>
+        <w:rPr>
+          <w:color w:val="6A8759"/>
+          <w:shd w:val="clear" w:color="auto" w:fill="232525"/>
+        </w:rPr>
+        <w:t>qtyAvailable</w:t>
+      </w:r>
+      <w:proofErr w:type="spellEnd"/>
+      <w:r>
+        <w:rPr>
+          <w:color w:val="6A8759"/>
+          <w:shd w:val="clear" w:color="auto" w:fill="232525"/>
+        </w:rPr>
+        <w:t xml:space="preserve">, description, photo, active FROM </w:t>
+      </w:r>
+      <w:proofErr w:type="spellStart"/>
+      <w:r>
+        <w:rPr>
+          <w:color w:val="6A8759"/>
+          <w:shd w:val="clear" w:color="auto" w:fill="232525"/>
+        </w:rPr>
+        <w:t>snows</w:t>
+      </w:r>
+      <w:proofErr w:type="spellEnd"/>
+      <w:r>
+        <w:rPr>
+          <w:color w:val="6A8759"/>
+          <w:shd w:val="clear" w:color="auto" w:fill="232525"/>
+        </w:rPr>
+        <w:t xml:space="preserve"> WHERE code=</w:t>
+      </w:r>
+      <w:proofErr w:type="gramStart"/>
+      <w:r>
+        <w:rPr>
+          <w:color w:val="6A8759"/>
+          <w:shd w:val="clear" w:color="auto" w:fill="232525"/>
+        </w:rPr>
+        <w:t xml:space="preserve">' </w:t>
+      </w:r>
+      <w:r>
+        <w:rPr>
+          <w:color w:val="A9B7C6"/>
+          <w:shd w:val="clear" w:color="auto" w:fill="232525"/>
+        </w:rPr>
+        <w:t>.</w:t>
+      </w:r>
+      <w:proofErr w:type="gramEnd"/>
+      <w:r>
+        <w:rPr>
+          <w:color w:val="A9B7C6"/>
+          <w:shd w:val="clear" w:color="auto" w:fill="232525"/>
+        </w:rPr>
+        <w:t xml:space="preserve"> </w:t>
+      </w:r>
+      <w:r>
+        <w:rPr>
+          <w:color w:val="9876AA"/>
+          <w:shd w:val="clear" w:color="auto" w:fill="232525"/>
+        </w:rPr>
+        <w:t>$</w:t>
+      </w:r>
+      <w:proofErr w:type="spellStart"/>
+      <w:proofErr w:type="gramStart"/>
+      <w:r>
+        <w:rPr>
+          <w:color w:val="9876AA"/>
+          <w:shd w:val="clear" w:color="auto" w:fill="232525"/>
+        </w:rPr>
+        <w:t>strSeparator</w:t>
+      </w:r>
+      <w:proofErr w:type="spellEnd"/>
+      <w:r>
+        <w:rPr>
+          <w:color w:val="9876AA"/>
+          <w:shd w:val="clear" w:color="auto" w:fill="232525"/>
+        </w:rPr>
+        <w:t xml:space="preserve"> </w:t>
+      </w:r>
+      <w:r>
+        <w:rPr>
+          <w:color w:val="A9B7C6"/>
+          <w:shd w:val="clear" w:color="auto" w:fill="232525"/>
+        </w:rPr>
+        <w:t>.</w:t>
+      </w:r>
+      <w:proofErr w:type="gramEnd"/>
+      <w:r>
+        <w:rPr>
+          <w:color w:val="A9B7C6"/>
+          <w:shd w:val="clear" w:color="auto" w:fill="232525"/>
+        </w:rPr>
+        <w:t xml:space="preserve"> </w:t>
+      </w:r>
+      <w:r>
+        <w:rPr>
+          <w:color w:val="9876AA"/>
+          <w:shd w:val="clear" w:color="auto" w:fill="232525"/>
+        </w:rPr>
+        <w:t>$</w:t>
+      </w:r>
+      <w:proofErr w:type="spellStart"/>
+      <w:r>
+        <w:rPr>
+          <w:color w:val="9876AA"/>
+          <w:shd w:val="clear" w:color="auto" w:fill="232525"/>
+        </w:rPr>
+        <w:t>snow_</w:t>
+      </w:r>
+      <w:proofErr w:type="gramStart"/>
+      <w:r>
+        <w:rPr>
+          <w:color w:val="9876AA"/>
+          <w:shd w:val="clear" w:color="auto" w:fill="232525"/>
+        </w:rPr>
+        <w:t>code</w:t>
+      </w:r>
+      <w:proofErr w:type="spellEnd"/>
+      <w:r>
+        <w:rPr>
+          <w:color w:val="9876AA"/>
+          <w:shd w:val="clear" w:color="auto" w:fill="232525"/>
+        </w:rPr>
+        <w:t xml:space="preserve"> </w:t>
+      </w:r>
+      <w:r>
+        <w:rPr>
+          <w:color w:val="A9B7C6"/>
+          <w:shd w:val="clear" w:color="auto" w:fill="232525"/>
+        </w:rPr>
+        <w:t>.</w:t>
+      </w:r>
+      <w:proofErr w:type="gramEnd"/>
+      <w:r>
+        <w:rPr>
+          <w:color w:val="A9B7C6"/>
+          <w:shd w:val="clear" w:color="auto" w:fill="232525"/>
+        </w:rPr>
+        <w:t xml:space="preserve"> </w:t>
+      </w:r>
+      <w:r>
+        <w:rPr>
+          <w:color w:val="9876AA"/>
+          <w:shd w:val="clear" w:color="auto" w:fill="232525"/>
+        </w:rPr>
+        <w:t>$</w:t>
+      </w:r>
+      <w:proofErr w:type="spellStart"/>
+      <w:r>
+        <w:rPr>
+          <w:color w:val="9876AA"/>
+          <w:shd w:val="clear" w:color="auto" w:fill="232525"/>
+        </w:rPr>
+        <w:t>strSeparator</w:t>
+      </w:r>
+      <w:proofErr w:type="spellEnd"/>
+      <w:r>
+        <w:rPr>
+          <w:color w:val="9876AA"/>
+          <w:shd w:val="clear" w:color="auto" w:fill="232525"/>
+        </w:rPr>
+        <w:t xml:space="preserve"> </w:t>
+      </w:r>
+      <w:r>
+        <w:rPr>
+          <w:color w:val="CC7832"/>
+          <w:shd w:val="clear" w:color="auto" w:fill="232525"/>
+        </w:rPr>
+        <w:t>;</w:t>
+      </w:r>
+    </w:p>
+    <w:p>
+      <w:pPr>
+        <w:pStyle w:val="PrformatHTML"/>
+        <w:shd w:val="clear" w:color="auto" w:fill="2B2B2B"/>
+        <w:rPr>
+          <w:color w:val="A9B7C6"/>
+        </w:rPr>
+      </w:pPr>
+    </w:p>
+    <w:p>
+      <w:pPr>
+        <w:jc w:val="left"/>
+        <w:rPr>
+          <w:bCs/>
+          <w:sz w:val="24"/>
+          <w:lang w:val="fr-FR"/>
+        </w:rPr>
+      </w:pPr>
+    </w:p>
+    <w:p>
+      <w:pPr>
+        <w:jc w:val="left"/>
+        <w:rPr>
+          <w:bCs/>
+          <w:sz w:val="24"/>
+          <w:lang w:val="fr-FR"/>
+        </w:rPr>
+      </w:pPr>
+    </w:p>
+    <w:p>
+      <w:pPr>
+        <w:jc w:val="left"/>
+        <w:rPr>
+          <w:bCs/>
+          <w:sz w:val="24"/>
+          <w:lang w:val="fr-FR"/>
+        </w:rPr>
+      </w:pPr>
+      <w:r>
+        <w:rPr>
+          <w:bCs/>
+          <w:sz w:val="24"/>
+          <w:lang w:val="fr-FR"/>
+        </w:rPr>
+        <w:t xml:space="preserve">Créez la vue </w:t>
+      </w:r>
+      <w:proofErr w:type="spellStart"/>
+      <w:r>
+        <w:rPr>
+          <w:bCs/>
+          <w:sz w:val="24"/>
+          <w:lang w:val="fr-FR"/>
+        </w:rPr>
+        <w:t>editSnow.php</w:t>
+      </w:r>
+      <w:proofErr w:type="spellEnd"/>
+      <w:r>
+        <w:rPr>
+          <w:bCs/>
+          <w:sz w:val="24"/>
+          <w:lang w:val="fr-FR"/>
+        </w:rPr>
+        <w:t xml:space="preserve"> en copiant </w:t>
+      </w:r>
+      <w:proofErr w:type="spellStart"/>
+      <w:r>
+        <w:rPr>
+          <w:bCs/>
+          <w:sz w:val="24"/>
+          <w:lang w:val="fr-FR"/>
+        </w:rPr>
+        <w:t>addSnow.php</w:t>
+      </w:r>
+      <w:proofErr w:type="spellEnd"/>
+      <w:r>
+        <w:rPr>
+          <w:bCs/>
+          <w:sz w:val="24"/>
+          <w:lang w:val="fr-FR"/>
+        </w:rPr>
+        <w:t xml:space="preserve">, affichez les variables du </w:t>
+      </w:r>
+      <w:proofErr w:type="spellStart"/>
+      <w:r>
+        <w:rPr>
+          <w:bCs/>
+          <w:sz w:val="24"/>
+          <w:lang w:val="fr-FR"/>
+        </w:rPr>
+        <w:t>snow</w:t>
+      </w:r>
+      <w:proofErr w:type="spellEnd"/>
+      <w:r>
+        <w:rPr>
+          <w:bCs/>
+          <w:sz w:val="24"/>
+          <w:lang w:val="fr-FR"/>
+        </w:rPr>
+        <w:t xml:space="preserve"> sélectionné dans l’</w:t>
+      </w:r>
+      <w:proofErr w:type="spellStart"/>
+      <w:r>
+        <w:rPr>
+          <w:bCs/>
+          <w:sz w:val="24"/>
+          <w:lang w:val="fr-FR"/>
+        </w:rPr>
+        <w:t>atribut</w:t>
+      </w:r>
+      <w:proofErr w:type="spellEnd"/>
+      <w:r>
+        <w:rPr>
+          <w:bCs/>
+          <w:sz w:val="24"/>
+          <w:lang w:val="fr-FR"/>
+        </w:rPr>
+        <w:t xml:space="preserve"> value du champ de formulaire correspondant. Pour ceci utilisez le</w:t>
+      </w:r>
+      <w:r>
+        <w:rPr>
+          <w:bCs/>
+          <w:sz w:val="24"/>
+          <w:lang w:val="fr-FR"/>
+        </w:rPr>
+        <w:t xml:space="preserve"> même système que dans la vue </w:t>
+      </w:r>
+      <w:proofErr w:type="spellStart"/>
+      <w:r>
+        <w:rPr>
+          <w:bCs/>
+          <w:sz w:val="24"/>
+          <w:lang w:val="fr-FR"/>
+        </w:rPr>
+        <w:t>aSnow.php</w:t>
+      </w:r>
+      <w:proofErr w:type="spellEnd"/>
+    </w:p>
+    <w:p>
+      <w:pPr>
+        <w:jc w:val="left"/>
+        <w:rPr>
+          <w:bCs/>
+          <w:sz w:val="24"/>
+          <w:lang w:val="fr-FR"/>
+        </w:rPr>
+      </w:pPr>
+    </w:p>
+    <w:p>
+      <w:pPr>
+        <w:jc w:val="left"/>
+        <w:rPr>
+          <w:bCs/>
+          <w:sz w:val="24"/>
+          <w:lang w:val="fr-FR"/>
+        </w:rPr>
+      </w:pPr>
+      <w:r>
+        <w:rPr>
+          <w:bCs/>
+          <w:sz w:val="24"/>
+          <w:lang w:val="fr-FR"/>
+        </w:rPr>
+        <w:t xml:space="preserve">Le formulaire sera finalement envoyé </w:t>
+      </w:r>
+      <w:proofErr w:type="spellStart"/>
+      <w:r>
+        <w:rPr>
+          <w:bCs/>
+          <w:sz w:val="24"/>
+          <w:lang w:val="fr-FR"/>
+        </w:rPr>
+        <w:t>a</w:t>
+      </w:r>
+      <w:proofErr w:type="spellEnd"/>
+      <w:r>
+        <w:rPr>
+          <w:bCs/>
+          <w:sz w:val="24"/>
+          <w:lang w:val="fr-FR"/>
+        </w:rPr>
+        <w:t xml:space="preserve"> la route : </w:t>
+      </w:r>
+      <w:proofErr w:type="spellStart"/>
+      <w:proofErr w:type="gramStart"/>
+      <w:r>
+        <w:rPr>
+          <w:bCs/>
+          <w:sz w:val="24"/>
+          <w:lang w:val="fr-FR"/>
+        </w:rPr>
+        <w:t>index.php?action</w:t>
+      </w:r>
+      <w:proofErr w:type="spellEnd"/>
+      <w:proofErr w:type="gramEnd"/>
+      <w:r>
+        <w:rPr>
+          <w:bCs/>
+          <w:sz w:val="24"/>
+          <w:lang w:val="fr-FR"/>
+        </w:rPr>
+        <w:t>=</w:t>
+      </w:r>
+      <w:proofErr w:type="spellStart"/>
+      <w:r>
+        <w:rPr>
+          <w:bCs/>
+          <w:sz w:val="24"/>
+          <w:lang w:val="fr-FR"/>
+        </w:rPr>
+        <w:t>updateSnow</w:t>
+      </w:r>
+      <w:proofErr w:type="spellEnd"/>
+    </w:p>
+    <w:p>
+      <w:pPr>
+        <w:jc w:val="left"/>
+        <w:rPr>
+          <w:bCs/>
+          <w:sz w:val="24"/>
+          <w:lang w:val="fr-FR"/>
+        </w:rPr>
+      </w:pPr>
+      <w:r>
+        <w:rPr>
+          <w:bCs/>
+          <w:sz w:val="24"/>
+          <w:lang w:val="fr-FR"/>
+        </w:rPr>
+        <w:br w:type="page"/>
+      </w:r>
+    </w:p>
+    <w:p>
+      <w:pPr>
+        <w:jc w:val="left"/>
+        <w:rPr>
+          <w:bCs/>
+          <w:sz w:val="24"/>
+          <w:lang w:val="fr-FR"/>
+        </w:rPr>
+      </w:pPr>
+    </w:p>
+    <w:p>
+      <w:pPr>
+        <w:jc w:val="left"/>
+        <w:rPr>
+          <w:bCs/>
+          <w:sz w:val="24"/>
+          <w:lang w:val="fr-FR"/>
+        </w:rPr>
+      </w:pPr>
+      <w:r>
+        <w:rPr>
+          <w:bCs/>
+          <w:sz w:val="24"/>
+          <w:lang w:val="fr-FR"/>
+        </w:rPr>
+        <w:t>UPDATE :</w:t>
+      </w:r>
+    </w:p>
+    <w:p>
+      <w:pPr>
+        <w:jc w:val="left"/>
+        <w:rPr>
+          <w:bCs/>
+          <w:sz w:val="24"/>
+          <w:lang w:val="fr-FR"/>
+        </w:rPr>
+      </w:pPr>
+    </w:p>
+    <w:p>
+      <w:pPr>
+        <w:jc w:val="left"/>
+        <w:rPr>
+          <w:bCs/>
+          <w:sz w:val="24"/>
+          <w:lang w:val="fr-FR"/>
+        </w:rPr>
+      </w:pPr>
+      <w:r>
+        <w:rPr>
+          <w:bCs/>
+          <w:sz w:val="24"/>
+          <w:lang w:val="fr-FR"/>
+        </w:rPr>
+        <w:t xml:space="preserve">Ajoutez la fonction </w:t>
+      </w:r>
+      <w:proofErr w:type="spellStart"/>
+      <w:r>
+        <w:rPr>
+          <w:bCs/>
+          <w:i/>
+          <w:sz w:val="24"/>
+          <w:lang w:val="fr-FR"/>
+        </w:rPr>
+        <w:t>updateSnow</w:t>
+      </w:r>
+      <w:proofErr w:type="spellEnd"/>
+      <w:r>
+        <w:rPr>
+          <w:bCs/>
+          <w:sz w:val="24"/>
+          <w:lang w:val="fr-FR"/>
+        </w:rPr>
+        <w:t xml:space="preserve"> au </w:t>
+      </w:r>
+      <w:proofErr w:type="spellStart"/>
+      <w:r>
+        <w:rPr>
+          <w:bCs/>
+          <w:sz w:val="24"/>
+          <w:lang w:val="fr-FR"/>
+        </w:rPr>
+        <w:t>controleur</w:t>
+      </w:r>
+      <w:proofErr w:type="spellEnd"/>
+      <w:r>
+        <w:rPr>
+          <w:bCs/>
+          <w:sz w:val="24"/>
+          <w:lang w:val="fr-FR"/>
+        </w:rPr>
+        <w:t xml:space="preserve">. Elle sera similaire </w:t>
+      </w:r>
+      <w:r>
+        <w:rPr>
+          <w:bCs/>
+          <w:sz w:val="24"/>
+          <w:lang w:val="fr-FR"/>
+        </w:rPr>
+        <w:t>à</w:t>
+      </w:r>
+      <w:r>
+        <w:rPr>
+          <w:bCs/>
+          <w:sz w:val="24"/>
+          <w:lang w:val="fr-FR"/>
+        </w:rPr>
+        <w:t xml:space="preserve"> la fonction </w:t>
+      </w:r>
+      <w:proofErr w:type="spellStart"/>
+      <w:r>
+        <w:rPr>
+          <w:bCs/>
+          <w:i/>
+          <w:sz w:val="24"/>
+          <w:lang w:val="fr-FR"/>
+        </w:rPr>
+        <w:t>addS</w:t>
+      </w:r>
+      <w:r>
+        <w:rPr>
+          <w:bCs/>
+          <w:i/>
+          <w:sz w:val="24"/>
+          <w:lang w:val="fr-FR"/>
+        </w:rPr>
+        <w:t>now</w:t>
+      </w:r>
+      <w:proofErr w:type="spellEnd"/>
+      <w:r>
+        <w:rPr>
+          <w:bCs/>
+          <w:sz w:val="24"/>
+          <w:lang w:val="fr-FR"/>
+        </w:rPr>
+        <w:t>.</w:t>
+      </w:r>
+    </w:p>
+    <w:p>
+      <w:pPr>
+        <w:jc w:val="left"/>
+        <w:rPr>
+          <w:bCs/>
+          <w:sz w:val="24"/>
+          <w:lang w:val="fr-FR"/>
+        </w:rPr>
+      </w:pPr>
+    </w:p>
+    <w:p>
+      <w:pPr>
+        <w:jc w:val="left"/>
+        <w:rPr>
+          <w:bCs/>
+          <w:sz w:val="24"/>
+          <w:lang w:val="fr-FR"/>
+        </w:rPr>
+      </w:pPr>
+      <w:r>
+        <w:rPr>
+          <w:bCs/>
+          <w:sz w:val="24"/>
+          <w:lang w:val="fr-FR"/>
+        </w:rPr>
+        <w:t>Modifiez le nom de la fonction du modèle appelée (</w:t>
+      </w:r>
+      <w:proofErr w:type="spellStart"/>
+      <w:r>
+        <w:rPr>
+          <w:bCs/>
+          <w:sz w:val="24"/>
+          <w:lang w:val="fr-FR"/>
+        </w:rPr>
+        <w:t>updateASnow</w:t>
+      </w:r>
+      <w:proofErr w:type="spellEnd"/>
+      <w:r>
+        <w:rPr>
+          <w:bCs/>
+          <w:sz w:val="24"/>
+          <w:lang w:val="fr-FR"/>
+        </w:rPr>
+        <w:t xml:space="preserve"> au lieu </w:t>
+      </w:r>
+      <w:proofErr w:type="spellStart"/>
+      <w:r>
+        <w:rPr>
+          <w:bCs/>
+          <w:sz w:val="24"/>
+          <w:lang w:val="fr-FR"/>
+        </w:rPr>
+        <w:t>addNewSnow</w:t>
+      </w:r>
+      <w:proofErr w:type="spellEnd"/>
+      <w:r>
+        <w:rPr>
+          <w:bCs/>
+          <w:sz w:val="24"/>
+          <w:lang w:val="fr-FR"/>
+        </w:rPr>
+        <w:t>)</w:t>
+      </w:r>
+    </w:p>
+    <w:p>
+      <w:pPr>
+        <w:jc w:val="left"/>
+        <w:rPr>
+          <w:bCs/>
+          <w:sz w:val="24"/>
+          <w:lang w:val="fr-FR"/>
+        </w:rPr>
+      </w:pPr>
+    </w:p>
+    <w:p>
+      <w:pPr>
+        <w:pStyle w:val="PrformatHTML"/>
+        <w:shd w:val="clear" w:color="auto" w:fill="2B2B2B"/>
+        <w:rPr>
+          <w:color w:val="CC7832"/>
+          <w:shd w:val="clear" w:color="auto" w:fill="232525"/>
+        </w:rPr>
+      </w:pPr>
+    </w:p>
+    <w:p>
+      <w:pPr>
+        <w:pStyle w:val="PrformatHTML"/>
+        <w:shd w:val="clear" w:color="auto" w:fill="2B2B2B"/>
+        <w:rPr>
+          <w:color w:val="A9B7C6"/>
+          <w:shd w:val="clear" w:color="auto" w:fill="232525"/>
+        </w:rPr>
+      </w:pPr>
+      <w:proofErr w:type="gramStart"/>
+      <w:r>
+        <w:rPr>
+          <w:color w:val="CC7832"/>
+          <w:shd w:val="clear" w:color="auto" w:fill="232525"/>
+        </w:rPr>
+        <w:t>if</w:t>
+      </w:r>
+      <w:proofErr w:type="gramEnd"/>
+      <w:r>
+        <w:rPr>
+          <w:color w:val="CC7832"/>
+          <w:shd w:val="clear" w:color="auto" w:fill="232525"/>
+        </w:rPr>
+        <w:t xml:space="preserve"> </w:t>
+      </w:r>
+      <w:r>
+        <w:rPr>
+          <w:color w:val="A9B7C6"/>
+          <w:shd w:val="clear" w:color="auto" w:fill="232525"/>
+        </w:rPr>
+        <w:t>(</w:t>
+      </w:r>
+      <w:proofErr w:type="spellStart"/>
+      <w:r>
+        <w:rPr>
+          <w:color w:val="A9B7C6"/>
+          <w:shd w:val="clear" w:color="auto" w:fill="232525"/>
+        </w:rPr>
+        <w:t>updateASnow</w:t>
+      </w:r>
+      <w:proofErr w:type="spellEnd"/>
+      <w:r>
+        <w:rPr>
+          <w:color w:val="A9B7C6"/>
+          <w:shd w:val="clear" w:color="auto" w:fill="232525"/>
+        </w:rPr>
+        <w:t>(</w:t>
+      </w:r>
+      <w:r>
+        <w:rPr>
+          <w:color w:val="9876AA"/>
+          <w:shd w:val="clear" w:color="auto" w:fill="232525"/>
+        </w:rPr>
+        <w:t>$code</w:t>
+      </w:r>
+      <w:r>
+        <w:rPr>
+          <w:color w:val="CC7832"/>
+          <w:shd w:val="clear" w:color="auto" w:fill="232525"/>
+        </w:rPr>
+        <w:t xml:space="preserve">, </w:t>
+      </w:r>
+      <w:r>
+        <w:rPr>
+          <w:color w:val="9876AA"/>
+          <w:shd w:val="clear" w:color="auto" w:fill="232525"/>
+        </w:rPr>
+        <w:t>$brand</w:t>
+      </w:r>
+      <w:r>
+        <w:rPr>
+          <w:color w:val="CC7832"/>
+          <w:shd w:val="clear" w:color="auto" w:fill="232525"/>
+        </w:rPr>
+        <w:t xml:space="preserve">, </w:t>
+      </w:r>
+      <w:r>
+        <w:rPr>
+          <w:color w:val="9876AA"/>
+          <w:shd w:val="clear" w:color="auto" w:fill="232525"/>
+        </w:rPr>
+        <w:t>$model</w:t>
+      </w:r>
+      <w:r>
+        <w:rPr>
+          <w:color w:val="CC7832"/>
+          <w:shd w:val="clear" w:color="auto" w:fill="232525"/>
+        </w:rPr>
+        <w:t xml:space="preserve">, </w:t>
+      </w:r>
+      <w:r>
+        <w:rPr>
+          <w:color w:val="9876AA"/>
+          <w:shd w:val="clear" w:color="auto" w:fill="232525"/>
+        </w:rPr>
+        <w:t>$</w:t>
+      </w:r>
+      <w:proofErr w:type="spellStart"/>
+      <w:r>
+        <w:rPr>
+          <w:color w:val="9876AA"/>
+          <w:shd w:val="clear" w:color="auto" w:fill="232525"/>
+        </w:rPr>
+        <w:t>snowLength</w:t>
+      </w:r>
+      <w:proofErr w:type="spellEnd"/>
+      <w:r>
+        <w:rPr>
+          <w:color w:val="CC7832"/>
+          <w:shd w:val="clear" w:color="auto" w:fill="232525"/>
+        </w:rPr>
+        <w:t xml:space="preserve">, </w:t>
+      </w:r>
+      <w:r>
+        <w:rPr>
+          <w:color w:val="9876AA"/>
+          <w:shd w:val="clear" w:color="auto" w:fill="232525"/>
+        </w:rPr>
+        <w:t>$</w:t>
+      </w:r>
+      <w:proofErr w:type="spellStart"/>
+      <w:r>
+        <w:rPr>
+          <w:color w:val="9876AA"/>
+          <w:shd w:val="clear" w:color="auto" w:fill="232525"/>
+        </w:rPr>
+        <w:t>qtyAvailable</w:t>
+      </w:r>
+      <w:proofErr w:type="spellEnd"/>
+      <w:r>
+        <w:rPr>
+          <w:color w:val="CC7832"/>
+          <w:shd w:val="clear" w:color="auto" w:fill="232525"/>
+        </w:rPr>
+        <w:t xml:space="preserve">, </w:t>
+      </w:r>
+      <w:r>
+        <w:rPr>
+          <w:color w:val="9876AA"/>
+          <w:shd w:val="clear" w:color="auto" w:fill="232525"/>
+        </w:rPr>
+        <w:t>$description</w:t>
+      </w:r>
+      <w:r>
+        <w:rPr>
+          <w:color w:val="CC7832"/>
+          <w:shd w:val="clear" w:color="auto" w:fill="232525"/>
+        </w:rPr>
+        <w:t xml:space="preserve">, </w:t>
+      </w:r>
+      <w:r>
+        <w:rPr>
+          <w:color w:val="9876AA"/>
+          <w:shd w:val="clear" w:color="auto" w:fill="232525"/>
+        </w:rPr>
+        <w:t>$</w:t>
+      </w:r>
+      <w:proofErr w:type="spellStart"/>
+      <w:r>
+        <w:rPr>
+          <w:color w:val="9876AA"/>
+          <w:shd w:val="clear" w:color="auto" w:fill="232525"/>
+        </w:rPr>
+        <w:t>dailyPrice</w:t>
+      </w:r>
+      <w:proofErr w:type="spellEnd"/>
+      <w:r>
+        <w:rPr>
+          <w:color w:val="CC7832"/>
+          <w:shd w:val="clear" w:color="auto" w:fill="232525"/>
+        </w:rPr>
+        <w:t xml:space="preserve">, </w:t>
+      </w:r>
+      <w:r>
+        <w:rPr>
+          <w:color w:val="9876AA"/>
+          <w:shd w:val="clear" w:color="auto" w:fill="232525"/>
+        </w:rPr>
+        <w:t>$photo</w:t>
+      </w:r>
+      <w:r>
+        <w:rPr>
+          <w:color w:val="CC7832"/>
+          <w:shd w:val="clear" w:color="auto" w:fill="232525"/>
+        </w:rPr>
+        <w:t xml:space="preserve">, </w:t>
+      </w:r>
+      <w:r>
+        <w:rPr>
+          <w:color w:val="9876AA"/>
+          <w:shd w:val="clear" w:color="auto" w:fill="232525"/>
+        </w:rPr>
+        <w:t>$active</w:t>
+      </w:r>
+      <w:r>
+        <w:rPr>
+          <w:color w:val="A9B7C6"/>
+          <w:shd w:val="clear" w:color="auto" w:fill="232525"/>
+        </w:rPr>
+        <w:t>)){</w:t>
+      </w:r>
+      <w:r>
+        <w:rPr>
+          <w:color w:val="A9B7C6"/>
+          <w:shd w:val="clear" w:color="auto" w:fill="232525"/>
+        </w:rPr>
+        <w:t>…}</w:t>
+      </w:r>
+    </w:p>
+    <w:p>
+      <w:pPr>
+        <w:pStyle w:val="PrformatHTML"/>
+        <w:shd w:val="clear" w:color="auto" w:fill="2B2B2B"/>
+        <w:rPr>
+          <w:color w:val="A9B7C6"/>
+        </w:rPr>
+      </w:pPr>
+    </w:p>
+    <w:p>
+      <w:pPr>
+        <w:jc w:val="left"/>
+        <w:rPr>
+          <w:bCs/>
+          <w:sz w:val="24"/>
+          <w:lang w:val="fr-FR"/>
+        </w:rPr>
+      </w:pPr>
+    </w:p>
+    <w:p>
+      <w:pPr>
+        <w:jc w:val="left"/>
+        <w:rPr>
+          <w:bCs/>
+          <w:sz w:val="24"/>
+          <w:lang w:val="fr-FR"/>
+        </w:rPr>
+      </w:pPr>
+    </w:p>
+    <w:p>
+      <w:pPr>
+        <w:jc w:val="left"/>
+        <w:rPr>
+          <w:bCs/>
+          <w:sz w:val="24"/>
+          <w:lang w:val="fr-FR"/>
+        </w:rPr>
+      </w:pPr>
+      <w:r>
+        <w:rPr>
+          <w:bCs/>
+          <w:sz w:val="24"/>
+          <w:lang w:val="fr-FR"/>
+        </w:rPr>
+        <w:t xml:space="preserve">Dans le </w:t>
+      </w:r>
+      <w:proofErr w:type="spellStart"/>
+      <w:r>
+        <w:rPr>
+          <w:bCs/>
+          <w:sz w:val="24"/>
+          <w:lang w:val="fr-FR"/>
+        </w:rPr>
+        <w:t>modele</w:t>
+      </w:r>
+      <w:proofErr w:type="spellEnd"/>
+      <w:r>
+        <w:rPr>
+          <w:bCs/>
+          <w:sz w:val="24"/>
+          <w:lang w:val="fr-FR"/>
+        </w:rPr>
+        <w:t xml:space="preserve"> </w:t>
+      </w:r>
+      <w:proofErr w:type="spellStart"/>
+      <w:r>
+        <w:rPr>
+          <w:bCs/>
+          <w:i/>
+          <w:sz w:val="24"/>
+          <w:lang w:val="fr-FR"/>
+        </w:rPr>
+        <w:t>snowsManager.php</w:t>
+      </w:r>
+      <w:proofErr w:type="spellEnd"/>
+      <w:r>
+        <w:rPr>
+          <w:bCs/>
+          <w:sz w:val="24"/>
+          <w:lang w:val="fr-FR"/>
+        </w:rPr>
+        <w:t xml:space="preserve"> ajoutez la fonction </w:t>
+      </w:r>
+      <w:proofErr w:type="spellStart"/>
+      <w:r>
+        <w:rPr>
+          <w:bCs/>
+          <w:i/>
+          <w:sz w:val="24"/>
+          <w:lang w:val="fr-FR"/>
+        </w:rPr>
+        <w:t>updateASnow</w:t>
+      </w:r>
+      <w:proofErr w:type="spellEnd"/>
+    </w:p>
+    <w:p>
+      <w:pPr>
+        <w:jc w:val="left"/>
+        <w:rPr>
+          <w:bCs/>
+          <w:sz w:val="24"/>
+          <w:lang w:val="fr-FR"/>
+        </w:rPr>
+      </w:pPr>
+      <w:r>
+        <w:rPr>
+          <w:bCs/>
+          <w:sz w:val="24"/>
+          <w:lang w:val="fr-FR"/>
+        </w:rPr>
+        <w:t xml:space="preserve">Cette fonction est similaire à la fonction </w:t>
+      </w:r>
+      <w:proofErr w:type="spellStart"/>
+      <w:r>
+        <w:rPr>
+          <w:bCs/>
+          <w:sz w:val="24"/>
+          <w:lang w:val="fr-FR"/>
+        </w:rPr>
+        <w:t>addNewSnow</w:t>
+      </w:r>
+      <w:proofErr w:type="spellEnd"/>
+      <w:r>
+        <w:rPr>
+          <w:bCs/>
+          <w:sz w:val="24"/>
+          <w:lang w:val="fr-FR"/>
+        </w:rPr>
+        <w:t>, il faudra principalement modifier la requête SQL pour faire un UPDATE :</w:t>
+      </w:r>
+    </w:p>
+    <w:p>
+      <w:pPr>
+        <w:jc w:val="left"/>
+        <w:rPr>
+          <w:bCs/>
+          <w:sz w:val="24"/>
+          <w:lang w:val="fr-FR"/>
+        </w:rPr>
+      </w:pPr>
+    </w:p>
+    <w:p>
+      <w:pPr>
+        <w:pStyle w:val="PrformatHTML"/>
+        <w:shd w:val="clear" w:color="auto" w:fill="2B2B2B"/>
+        <w:rPr>
+          <w:color w:val="9876AA"/>
+          <w:shd w:val="clear" w:color="auto" w:fill="232525"/>
+        </w:rPr>
+      </w:pPr>
+    </w:p>
+    <w:p>
+      <w:pPr>
+        <w:pStyle w:val="PrformatHTML"/>
+        <w:shd w:val="clear" w:color="auto" w:fill="2B2B2B"/>
+        <w:rPr>
+          <w:color w:val="CC7832"/>
+          <w:shd w:val="clear" w:color="auto" w:fill="232525"/>
+        </w:rPr>
+      </w:pPr>
+      <w:r>
+        <w:rPr>
+          <w:color w:val="9876AA"/>
+          <w:shd w:val="clear" w:color="auto" w:fill="232525"/>
+        </w:rPr>
+        <w:t>$</w:t>
+      </w:r>
+      <w:proofErr w:type="spellStart"/>
+      <w:r>
+        <w:rPr>
+          <w:color w:val="9876AA"/>
+          <w:shd w:val="clear" w:color="auto" w:fill="232525"/>
+        </w:rPr>
+        <w:t>updateSnowQuery</w:t>
+      </w:r>
+      <w:proofErr w:type="spellEnd"/>
+      <w:r>
+        <w:rPr>
+          <w:color w:val="9876AA"/>
+          <w:shd w:val="clear" w:color="auto" w:fill="232525"/>
+        </w:rPr>
+        <w:t xml:space="preserve"> </w:t>
+      </w:r>
+      <w:r>
+        <w:rPr>
+          <w:color w:val="A9B7C6"/>
+          <w:shd w:val="clear" w:color="auto" w:fill="232525"/>
+        </w:rPr>
+        <w:t xml:space="preserve">= </w:t>
+      </w:r>
+      <w:r>
+        <w:rPr>
+          <w:color w:val="6A8759"/>
+          <w:shd w:val="clear" w:color="auto" w:fill="232525"/>
+        </w:rPr>
+        <w:t xml:space="preserve">'UPDATE </w:t>
+      </w:r>
+      <w:proofErr w:type="spellStart"/>
+      <w:r>
+        <w:rPr>
+          <w:color w:val="6A8759"/>
+          <w:shd w:val="clear" w:color="auto" w:fill="232525"/>
+        </w:rPr>
+        <w:t>snows</w:t>
+      </w:r>
+      <w:proofErr w:type="spellEnd"/>
+      <w:r>
+        <w:rPr>
+          <w:color w:val="6A8759"/>
+          <w:shd w:val="clear" w:color="auto" w:fill="232525"/>
+        </w:rPr>
+        <w:t xml:space="preserve"> SET code= </w:t>
+      </w:r>
+      <w:proofErr w:type="gramStart"/>
+      <w:r>
+        <w:rPr>
+          <w:color w:val="6A8759"/>
+          <w:shd w:val="clear" w:color="auto" w:fill="232525"/>
+        </w:rPr>
+        <w:t xml:space="preserve">' </w:t>
+      </w:r>
+      <w:r>
+        <w:rPr>
+          <w:color w:val="A9B7C6"/>
+          <w:shd w:val="clear" w:color="auto" w:fill="232525"/>
+        </w:rPr>
+        <w:t>.</w:t>
+      </w:r>
+      <w:proofErr w:type="gramEnd"/>
+      <w:r>
+        <w:rPr>
+          <w:color w:val="A9B7C6"/>
+          <w:shd w:val="clear" w:color="auto" w:fill="232525"/>
+        </w:rPr>
+        <w:t xml:space="preserve"> </w:t>
+      </w:r>
+      <w:r>
+        <w:rPr>
+          <w:color w:val="9876AA"/>
+          <w:shd w:val="clear" w:color="auto" w:fill="232525"/>
+        </w:rPr>
+        <w:t>$</w:t>
+      </w:r>
+      <w:proofErr w:type="spellStart"/>
+      <w:proofErr w:type="gramStart"/>
+      <w:r>
+        <w:rPr>
+          <w:color w:val="9876AA"/>
+          <w:shd w:val="clear" w:color="auto" w:fill="232525"/>
+        </w:rPr>
+        <w:t>strSeparator</w:t>
+      </w:r>
+      <w:proofErr w:type="spellEnd"/>
+      <w:r>
+        <w:rPr>
+          <w:color w:val="9876AA"/>
+          <w:shd w:val="clear" w:color="auto" w:fill="232525"/>
+        </w:rPr>
+        <w:t xml:space="preserve"> </w:t>
+      </w:r>
+      <w:r>
+        <w:rPr>
+          <w:color w:val="A9B7C6"/>
+          <w:shd w:val="clear" w:color="auto" w:fill="232525"/>
+        </w:rPr>
+        <w:t>.</w:t>
+      </w:r>
+      <w:proofErr w:type="gramEnd"/>
+      <w:r>
+        <w:rPr>
+          <w:color w:val="A9B7C6"/>
+          <w:shd w:val="clear" w:color="auto" w:fill="232525"/>
+        </w:rPr>
+        <w:t xml:space="preserve"> </w:t>
+      </w:r>
+      <w:r>
+        <w:rPr>
+          <w:color w:val="9876AA"/>
+          <w:shd w:val="clear" w:color="auto" w:fill="232525"/>
+        </w:rPr>
+        <w:t>$code</w:t>
+      </w:r>
+      <w:r>
+        <w:rPr>
+          <w:color w:val="A9B7C6"/>
+          <w:shd w:val="clear" w:color="auto" w:fill="232525"/>
+        </w:rPr>
+        <w:t>.</w:t>
+      </w:r>
+      <w:r>
+        <w:rPr>
+          <w:color w:val="9876AA"/>
+          <w:shd w:val="clear" w:color="auto" w:fill="232525"/>
+        </w:rPr>
+        <w:t>$</w:t>
+      </w:r>
+      <w:proofErr w:type="spellStart"/>
+      <w:r>
+        <w:rPr>
+          <w:color w:val="9876AA"/>
+          <w:shd w:val="clear" w:color="auto" w:fill="232525"/>
+        </w:rPr>
+        <w:t>strSeparator</w:t>
+      </w:r>
+      <w:proofErr w:type="spellEnd"/>
+      <w:r>
+        <w:rPr>
+          <w:color w:val="9876AA"/>
+          <w:shd w:val="clear" w:color="auto" w:fill="232525"/>
+        </w:rPr>
+        <w:br/>
+        <w:t xml:space="preserve">    </w:t>
+      </w:r>
+      <w:r>
+        <w:rPr>
+          <w:color w:val="A9B7C6"/>
+          <w:shd w:val="clear" w:color="auto" w:fill="232525"/>
+        </w:rPr>
+        <w:t xml:space="preserve">. </w:t>
+      </w:r>
+      <w:r>
+        <w:rPr>
+          <w:color w:val="6A8759"/>
+          <w:shd w:val="clear" w:color="auto" w:fill="232525"/>
+        </w:rPr>
+        <w:t>', brand=</w:t>
+      </w:r>
+      <w:proofErr w:type="gramStart"/>
+      <w:r>
+        <w:rPr>
+          <w:color w:val="6A8759"/>
+          <w:shd w:val="clear" w:color="auto" w:fill="232525"/>
+        </w:rPr>
+        <w:t xml:space="preserve">' </w:t>
+      </w:r>
+      <w:r>
+        <w:rPr>
+          <w:color w:val="A9B7C6"/>
+          <w:shd w:val="clear" w:color="auto" w:fill="232525"/>
+        </w:rPr>
+        <w:t>.</w:t>
+      </w:r>
+      <w:proofErr w:type="gramEnd"/>
+      <w:r>
+        <w:rPr>
+          <w:color w:val="A9B7C6"/>
+          <w:shd w:val="clear" w:color="auto" w:fill="232525"/>
+        </w:rPr>
+        <w:t xml:space="preserve"> </w:t>
+      </w:r>
+      <w:r>
+        <w:rPr>
+          <w:color w:val="9876AA"/>
+          <w:shd w:val="clear" w:color="auto" w:fill="232525"/>
+        </w:rPr>
+        <w:t>$</w:t>
+      </w:r>
+      <w:proofErr w:type="spellStart"/>
+      <w:proofErr w:type="gramStart"/>
+      <w:r>
+        <w:rPr>
+          <w:color w:val="9876AA"/>
+          <w:shd w:val="clear" w:color="auto" w:fill="232525"/>
+        </w:rPr>
+        <w:t>strSeparator</w:t>
+      </w:r>
+      <w:proofErr w:type="spellEnd"/>
+      <w:r>
+        <w:rPr>
+          <w:color w:val="9876AA"/>
+          <w:shd w:val="clear" w:color="auto" w:fill="232525"/>
+        </w:rPr>
+        <w:t xml:space="preserve"> </w:t>
+      </w:r>
+      <w:r>
+        <w:rPr>
+          <w:color w:val="A9B7C6"/>
+          <w:shd w:val="clear" w:color="auto" w:fill="232525"/>
+        </w:rPr>
+        <w:t>.</w:t>
+      </w:r>
+      <w:proofErr w:type="gramEnd"/>
+      <w:r>
+        <w:rPr>
+          <w:color w:val="A9B7C6"/>
+          <w:shd w:val="clear" w:color="auto" w:fill="232525"/>
+        </w:rPr>
+        <w:t xml:space="preserve"> </w:t>
+      </w:r>
+      <w:r>
+        <w:rPr>
+          <w:color w:val="9876AA"/>
+          <w:shd w:val="clear" w:color="auto" w:fill="232525"/>
+        </w:rPr>
+        <w:t>$</w:t>
+      </w:r>
+      <w:proofErr w:type="gramStart"/>
+      <w:r>
+        <w:rPr>
+          <w:color w:val="9876AA"/>
+          <w:shd w:val="clear" w:color="auto" w:fill="232525"/>
+        </w:rPr>
+        <w:t xml:space="preserve">brand </w:t>
+      </w:r>
+      <w:r>
+        <w:rPr>
+          <w:color w:val="A9B7C6"/>
+          <w:shd w:val="clear" w:color="auto" w:fill="232525"/>
+        </w:rPr>
+        <w:t>.</w:t>
+      </w:r>
+      <w:proofErr w:type="gramEnd"/>
+      <w:r>
+        <w:rPr>
+          <w:color w:val="A9B7C6"/>
+          <w:shd w:val="clear" w:color="auto" w:fill="232525"/>
+        </w:rPr>
+        <w:t xml:space="preserve"> </w:t>
+      </w:r>
+      <w:r>
+        <w:rPr>
+          <w:color w:val="9876AA"/>
+          <w:shd w:val="clear" w:color="auto" w:fill="232525"/>
+        </w:rPr>
+        <w:t>$</w:t>
+      </w:r>
+      <w:proofErr w:type="spellStart"/>
+      <w:r>
+        <w:rPr>
+          <w:color w:val="9876AA"/>
+          <w:shd w:val="clear" w:color="auto" w:fill="232525"/>
+        </w:rPr>
+        <w:t>strSeparator</w:t>
+      </w:r>
+      <w:proofErr w:type="spellEnd"/>
+      <w:r>
+        <w:rPr>
+          <w:color w:val="9876AA"/>
+          <w:shd w:val="clear" w:color="auto" w:fill="232525"/>
+        </w:rPr>
+        <w:br/>
+        <w:t xml:space="preserve">    </w:t>
+      </w:r>
+      <w:r>
+        <w:rPr>
+          <w:color w:val="A9B7C6"/>
+          <w:shd w:val="clear" w:color="auto" w:fill="232525"/>
+        </w:rPr>
+        <w:t xml:space="preserve">. </w:t>
+      </w:r>
+      <w:r>
+        <w:rPr>
+          <w:color w:val="6A8759"/>
+          <w:shd w:val="clear" w:color="auto" w:fill="232525"/>
+        </w:rPr>
+        <w:t>', model=</w:t>
+      </w:r>
+      <w:proofErr w:type="gramStart"/>
+      <w:r>
+        <w:rPr>
+          <w:color w:val="6A8759"/>
+          <w:shd w:val="clear" w:color="auto" w:fill="232525"/>
+        </w:rPr>
+        <w:t xml:space="preserve">' </w:t>
+      </w:r>
+      <w:r>
+        <w:rPr>
+          <w:color w:val="A9B7C6"/>
+          <w:shd w:val="clear" w:color="auto" w:fill="232525"/>
+        </w:rPr>
+        <w:t>.</w:t>
+      </w:r>
+      <w:proofErr w:type="gramEnd"/>
+      <w:r>
+        <w:rPr>
+          <w:color w:val="A9B7C6"/>
+          <w:shd w:val="clear" w:color="auto" w:fill="232525"/>
+        </w:rPr>
+        <w:t xml:space="preserve"> </w:t>
+      </w:r>
+      <w:r>
+        <w:rPr>
+          <w:color w:val="9876AA"/>
+          <w:shd w:val="clear" w:color="auto" w:fill="232525"/>
+        </w:rPr>
+        <w:t>$</w:t>
+      </w:r>
+      <w:proofErr w:type="spellStart"/>
+      <w:r>
+        <w:rPr>
+          <w:color w:val="9876AA"/>
+          <w:shd w:val="clear" w:color="auto" w:fill="232525"/>
+        </w:rPr>
+        <w:t>strSeparator</w:t>
+      </w:r>
+      <w:proofErr w:type="spellEnd"/>
+      <w:r>
+        <w:rPr>
+          <w:color w:val="A9B7C6"/>
+          <w:shd w:val="clear" w:color="auto" w:fill="232525"/>
+        </w:rPr>
+        <w:t xml:space="preserve">. </w:t>
+      </w:r>
+      <w:r>
+        <w:rPr>
+          <w:color w:val="9876AA"/>
+          <w:shd w:val="clear" w:color="auto" w:fill="232525"/>
+        </w:rPr>
+        <w:t xml:space="preserve">$model </w:t>
+      </w:r>
+      <w:r>
+        <w:rPr>
+          <w:color w:val="A9B7C6"/>
+          <w:shd w:val="clear" w:color="auto" w:fill="232525"/>
+        </w:rPr>
+        <w:t>.</w:t>
+      </w:r>
+      <w:r>
+        <w:rPr>
+          <w:color w:val="9876AA"/>
+          <w:shd w:val="clear" w:color="auto" w:fill="232525"/>
+        </w:rPr>
+        <w:t>$</w:t>
+      </w:r>
+      <w:proofErr w:type="spellStart"/>
+      <w:r>
+        <w:rPr>
+          <w:color w:val="9876AA"/>
+          <w:shd w:val="clear" w:color="auto" w:fill="232525"/>
+        </w:rPr>
+        <w:t>strSeparator</w:t>
+      </w:r>
+      <w:proofErr w:type="spellEnd"/>
+      <w:r>
+        <w:rPr>
+          <w:color w:val="9876AA"/>
+          <w:shd w:val="clear" w:color="auto" w:fill="232525"/>
+        </w:rPr>
+        <w:br/>
+        <w:t xml:space="preserve">    </w:t>
+      </w:r>
+      <w:r>
+        <w:rPr>
+          <w:color w:val="A9B7C6"/>
+          <w:shd w:val="clear" w:color="auto" w:fill="232525"/>
+        </w:rPr>
+        <w:t xml:space="preserve">. </w:t>
+      </w:r>
+      <w:r>
+        <w:rPr>
+          <w:color w:val="6A8759"/>
+          <w:shd w:val="clear" w:color="auto" w:fill="232525"/>
+        </w:rPr>
+        <w:t xml:space="preserve">', </w:t>
+      </w:r>
+      <w:proofErr w:type="spellStart"/>
+      <w:r>
+        <w:rPr>
+          <w:color w:val="6A8759"/>
+          <w:shd w:val="clear" w:color="auto" w:fill="232525"/>
+        </w:rPr>
+        <w:t>snowLength</w:t>
+      </w:r>
+      <w:proofErr w:type="spellEnd"/>
+      <w:r>
+        <w:rPr>
+          <w:color w:val="6A8759"/>
+          <w:shd w:val="clear" w:color="auto" w:fill="232525"/>
+        </w:rPr>
+        <w:t>=</w:t>
+      </w:r>
+      <w:proofErr w:type="gramStart"/>
+      <w:r>
+        <w:rPr>
+          <w:color w:val="6A8759"/>
+          <w:shd w:val="clear" w:color="auto" w:fill="232525"/>
+        </w:rPr>
+        <w:t xml:space="preserve">' </w:t>
+      </w:r>
+      <w:r>
+        <w:rPr>
+          <w:color w:val="A9B7C6"/>
+          <w:shd w:val="clear" w:color="auto" w:fill="232525"/>
+        </w:rPr>
+        <w:t>.</w:t>
+      </w:r>
+      <w:proofErr w:type="gramEnd"/>
+      <w:r>
+        <w:rPr>
+          <w:color w:val="A9B7C6"/>
+          <w:shd w:val="clear" w:color="auto" w:fill="232525"/>
+        </w:rPr>
+        <w:t xml:space="preserve"> </w:t>
+      </w:r>
+      <w:r>
+        <w:rPr>
+          <w:color w:val="9876AA"/>
+          <w:shd w:val="clear" w:color="auto" w:fill="232525"/>
+        </w:rPr>
+        <w:t>$</w:t>
+      </w:r>
+      <w:proofErr w:type="spellStart"/>
+      <w:r>
+        <w:rPr>
+          <w:color w:val="9876AA"/>
+          <w:shd w:val="clear" w:color="auto" w:fill="232525"/>
+        </w:rPr>
+        <w:t>strSeparator</w:t>
+      </w:r>
+      <w:proofErr w:type="spellEnd"/>
+      <w:r>
+        <w:rPr>
+          <w:color w:val="A9B7C6"/>
+          <w:shd w:val="clear" w:color="auto" w:fill="232525"/>
+        </w:rPr>
+        <w:t xml:space="preserve">. </w:t>
+      </w:r>
+      <w:r>
+        <w:rPr>
+          <w:color w:val="9876AA"/>
+          <w:shd w:val="clear" w:color="auto" w:fill="232525"/>
+        </w:rPr>
+        <w:t>$</w:t>
+      </w:r>
+      <w:proofErr w:type="spellStart"/>
+      <w:r>
+        <w:rPr>
+          <w:color w:val="9876AA"/>
+          <w:shd w:val="clear" w:color="auto" w:fill="232525"/>
+        </w:rPr>
+        <w:t>snowLength</w:t>
+      </w:r>
+      <w:proofErr w:type="spellEnd"/>
+      <w:r>
+        <w:rPr>
+          <w:color w:val="9876AA"/>
+          <w:shd w:val="clear" w:color="auto" w:fill="232525"/>
+        </w:rPr>
+        <w:t xml:space="preserve"> </w:t>
+      </w:r>
+      <w:r>
+        <w:rPr>
+          <w:color w:val="A9B7C6"/>
+          <w:shd w:val="clear" w:color="auto" w:fill="232525"/>
+        </w:rPr>
+        <w:t>.</w:t>
+      </w:r>
+      <w:r>
+        <w:rPr>
+          <w:color w:val="9876AA"/>
+          <w:shd w:val="clear" w:color="auto" w:fill="232525"/>
+        </w:rPr>
+        <w:t>$</w:t>
+      </w:r>
+      <w:proofErr w:type="spellStart"/>
+      <w:r>
+        <w:rPr>
+          <w:color w:val="9876AA"/>
+          <w:shd w:val="clear" w:color="auto" w:fill="232525"/>
+        </w:rPr>
+        <w:t>strSeparator</w:t>
+      </w:r>
+      <w:proofErr w:type="spellEnd"/>
+      <w:r>
+        <w:rPr>
+          <w:color w:val="9876AA"/>
+          <w:shd w:val="clear" w:color="auto" w:fill="232525"/>
+        </w:rPr>
+        <w:br/>
+        <w:t xml:space="preserve">    </w:t>
+      </w:r>
+      <w:r>
+        <w:rPr>
+          <w:color w:val="A9B7C6"/>
+          <w:shd w:val="clear" w:color="auto" w:fill="232525"/>
+        </w:rPr>
+        <w:t xml:space="preserve">. </w:t>
+      </w:r>
+      <w:r>
+        <w:rPr>
+          <w:color w:val="6A8759"/>
+          <w:shd w:val="clear" w:color="auto" w:fill="232525"/>
+        </w:rPr>
+        <w:t xml:space="preserve">', </w:t>
+      </w:r>
+      <w:proofErr w:type="spellStart"/>
+      <w:r>
+        <w:rPr>
+          <w:color w:val="6A8759"/>
+          <w:shd w:val="clear" w:color="auto" w:fill="232525"/>
+        </w:rPr>
+        <w:t>qtyAvailable</w:t>
+      </w:r>
+      <w:proofErr w:type="spellEnd"/>
+      <w:r>
+        <w:rPr>
+          <w:color w:val="6A8759"/>
+          <w:shd w:val="clear" w:color="auto" w:fill="232525"/>
+        </w:rPr>
+        <w:t>=</w:t>
+      </w:r>
+      <w:proofErr w:type="gramStart"/>
+      <w:r>
+        <w:rPr>
+          <w:color w:val="6A8759"/>
+          <w:shd w:val="clear" w:color="auto" w:fill="232525"/>
+        </w:rPr>
+        <w:t xml:space="preserve">' </w:t>
+      </w:r>
+      <w:r>
+        <w:rPr>
+          <w:color w:val="A9B7C6"/>
+          <w:shd w:val="clear" w:color="auto" w:fill="232525"/>
+        </w:rPr>
+        <w:t>.</w:t>
+      </w:r>
+      <w:proofErr w:type="gramEnd"/>
+      <w:r>
+        <w:rPr>
+          <w:color w:val="A9B7C6"/>
+          <w:shd w:val="clear" w:color="auto" w:fill="232525"/>
+        </w:rPr>
+        <w:t xml:space="preserve"> </w:t>
+      </w:r>
+      <w:r>
+        <w:rPr>
+          <w:color w:val="9876AA"/>
+          <w:shd w:val="clear" w:color="auto" w:fill="232525"/>
+        </w:rPr>
+        <w:t>$</w:t>
+      </w:r>
+      <w:proofErr w:type="spellStart"/>
+      <w:r>
+        <w:rPr>
+          <w:color w:val="9876AA"/>
+          <w:shd w:val="clear" w:color="auto" w:fill="232525"/>
+        </w:rPr>
+        <w:t>strSeparator</w:t>
+      </w:r>
+      <w:proofErr w:type="spellEnd"/>
+      <w:r>
+        <w:rPr>
+          <w:color w:val="A9B7C6"/>
+          <w:shd w:val="clear" w:color="auto" w:fill="232525"/>
+        </w:rPr>
+        <w:t xml:space="preserve">. </w:t>
+      </w:r>
+      <w:r>
+        <w:rPr>
+          <w:color w:val="9876AA"/>
+          <w:shd w:val="clear" w:color="auto" w:fill="232525"/>
+        </w:rPr>
+        <w:t>$</w:t>
+      </w:r>
+      <w:proofErr w:type="spellStart"/>
+      <w:r>
+        <w:rPr>
+          <w:color w:val="9876AA"/>
+          <w:shd w:val="clear" w:color="auto" w:fill="232525"/>
+        </w:rPr>
+        <w:t>qtyAvailable</w:t>
+      </w:r>
+      <w:proofErr w:type="spellEnd"/>
+      <w:r>
+        <w:rPr>
+          <w:color w:val="9876AA"/>
+          <w:shd w:val="clear" w:color="auto" w:fill="232525"/>
+        </w:rPr>
+        <w:t xml:space="preserve"> </w:t>
+      </w:r>
+      <w:r>
+        <w:rPr>
+          <w:color w:val="A9B7C6"/>
+          <w:shd w:val="clear" w:color="auto" w:fill="232525"/>
+        </w:rPr>
+        <w:t>.</w:t>
+      </w:r>
+      <w:r>
+        <w:rPr>
+          <w:color w:val="9876AA"/>
+          <w:shd w:val="clear" w:color="auto" w:fill="232525"/>
+        </w:rPr>
+        <w:t>$</w:t>
+      </w:r>
+      <w:proofErr w:type="spellStart"/>
+      <w:r>
+        <w:rPr>
+          <w:color w:val="9876AA"/>
+          <w:shd w:val="clear" w:color="auto" w:fill="232525"/>
+        </w:rPr>
+        <w:t>strSeparator</w:t>
+      </w:r>
+      <w:proofErr w:type="spellEnd"/>
+      <w:r>
+        <w:rPr>
+          <w:color w:val="9876AA"/>
+          <w:shd w:val="clear" w:color="auto" w:fill="232525"/>
+        </w:rPr>
+        <w:br/>
+        <w:t xml:space="preserve">    </w:t>
+      </w:r>
+      <w:r>
+        <w:rPr>
+          <w:color w:val="A9B7C6"/>
+          <w:shd w:val="clear" w:color="auto" w:fill="232525"/>
+        </w:rPr>
+        <w:t xml:space="preserve">. </w:t>
+      </w:r>
+      <w:r>
+        <w:rPr>
+          <w:color w:val="6A8759"/>
+          <w:shd w:val="clear" w:color="auto" w:fill="232525"/>
+        </w:rPr>
+        <w:t>', description=</w:t>
+      </w:r>
+      <w:proofErr w:type="gramStart"/>
+      <w:r>
+        <w:rPr>
+          <w:color w:val="6A8759"/>
+          <w:shd w:val="clear" w:color="auto" w:fill="232525"/>
+        </w:rPr>
+        <w:t xml:space="preserve">' </w:t>
+      </w:r>
+      <w:r>
+        <w:rPr>
+          <w:color w:val="A9B7C6"/>
+          <w:shd w:val="clear" w:color="auto" w:fill="232525"/>
+        </w:rPr>
+        <w:t>.</w:t>
+      </w:r>
+      <w:proofErr w:type="gramEnd"/>
+      <w:r>
+        <w:rPr>
+          <w:color w:val="A9B7C6"/>
+          <w:shd w:val="clear" w:color="auto" w:fill="232525"/>
+        </w:rPr>
+        <w:t xml:space="preserve"> </w:t>
+      </w:r>
+      <w:r>
+        <w:rPr>
+          <w:color w:val="9876AA"/>
+          <w:shd w:val="clear" w:color="auto" w:fill="232525"/>
+        </w:rPr>
+        <w:t>$</w:t>
+      </w:r>
+      <w:proofErr w:type="spellStart"/>
+      <w:r>
+        <w:rPr>
+          <w:color w:val="9876AA"/>
+          <w:shd w:val="clear" w:color="auto" w:fill="232525"/>
+        </w:rPr>
+        <w:t>strSeparator</w:t>
+      </w:r>
+      <w:proofErr w:type="spellEnd"/>
+      <w:r>
+        <w:rPr>
+          <w:color w:val="A9B7C6"/>
+          <w:shd w:val="clear" w:color="auto" w:fill="232525"/>
+        </w:rPr>
+        <w:t xml:space="preserve">. </w:t>
+      </w:r>
+      <w:r>
+        <w:rPr>
+          <w:color w:val="9876AA"/>
+          <w:shd w:val="clear" w:color="auto" w:fill="232525"/>
+        </w:rPr>
+        <w:t xml:space="preserve">$description </w:t>
+      </w:r>
+      <w:r>
+        <w:rPr>
+          <w:color w:val="A9B7C6"/>
+          <w:shd w:val="clear" w:color="auto" w:fill="232525"/>
+        </w:rPr>
+        <w:t>.</w:t>
+      </w:r>
+      <w:r>
+        <w:rPr>
+          <w:color w:val="9876AA"/>
+          <w:shd w:val="clear" w:color="auto" w:fill="232525"/>
+        </w:rPr>
+        <w:t>$</w:t>
+      </w:r>
+      <w:proofErr w:type="spellStart"/>
+      <w:r>
+        <w:rPr>
+          <w:color w:val="9876AA"/>
+          <w:shd w:val="clear" w:color="auto" w:fill="232525"/>
+        </w:rPr>
+        <w:t>strSeparator</w:t>
+      </w:r>
+      <w:proofErr w:type="spellEnd"/>
+      <w:r>
+        <w:rPr>
+          <w:color w:val="9876AA"/>
+          <w:shd w:val="clear" w:color="auto" w:fill="232525"/>
+        </w:rPr>
+        <w:br/>
+        <w:t xml:space="preserve">    </w:t>
+      </w:r>
+      <w:r>
+        <w:rPr>
+          <w:color w:val="A9B7C6"/>
+          <w:shd w:val="clear" w:color="auto" w:fill="232525"/>
+        </w:rPr>
+        <w:t xml:space="preserve">. </w:t>
+      </w:r>
+      <w:r>
+        <w:rPr>
+          <w:color w:val="6A8759"/>
+          <w:shd w:val="clear" w:color="auto" w:fill="232525"/>
+        </w:rPr>
+        <w:t xml:space="preserve">', </w:t>
+      </w:r>
+      <w:proofErr w:type="spellStart"/>
+      <w:r>
+        <w:rPr>
+          <w:color w:val="6A8759"/>
+          <w:shd w:val="clear" w:color="auto" w:fill="232525"/>
+        </w:rPr>
+        <w:t>dailyPrice</w:t>
+      </w:r>
+      <w:proofErr w:type="spellEnd"/>
+      <w:r>
+        <w:rPr>
+          <w:color w:val="6A8759"/>
+          <w:shd w:val="clear" w:color="auto" w:fill="232525"/>
+        </w:rPr>
+        <w:t>=</w:t>
+      </w:r>
+      <w:proofErr w:type="gramStart"/>
+      <w:r>
+        <w:rPr>
+          <w:color w:val="6A8759"/>
+          <w:shd w:val="clear" w:color="auto" w:fill="232525"/>
+        </w:rPr>
+        <w:t xml:space="preserve">' </w:t>
+      </w:r>
+      <w:r>
+        <w:rPr>
+          <w:color w:val="A9B7C6"/>
+          <w:shd w:val="clear" w:color="auto" w:fill="232525"/>
+        </w:rPr>
+        <w:t>.</w:t>
+      </w:r>
+      <w:proofErr w:type="gramEnd"/>
+      <w:r>
+        <w:rPr>
+          <w:color w:val="A9B7C6"/>
+          <w:shd w:val="clear" w:color="auto" w:fill="232525"/>
+        </w:rPr>
+        <w:t xml:space="preserve"> </w:t>
+      </w:r>
+      <w:r>
+        <w:rPr>
+          <w:color w:val="9876AA"/>
+          <w:shd w:val="clear" w:color="auto" w:fill="232525"/>
+        </w:rPr>
+        <w:t>$</w:t>
+      </w:r>
+      <w:proofErr w:type="spellStart"/>
+      <w:r>
+        <w:rPr>
+          <w:color w:val="9876AA"/>
+          <w:shd w:val="clear" w:color="auto" w:fill="232525"/>
+        </w:rPr>
+        <w:t>strSeparator</w:t>
+      </w:r>
+      <w:proofErr w:type="spellEnd"/>
+      <w:r>
+        <w:rPr>
+          <w:color w:val="A9B7C6"/>
+          <w:shd w:val="clear" w:color="auto" w:fill="232525"/>
+        </w:rPr>
+        <w:t xml:space="preserve">. </w:t>
+      </w:r>
+      <w:r>
+        <w:rPr>
+          <w:color w:val="9876AA"/>
+          <w:shd w:val="clear" w:color="auto" w:fill="232525"/>
+        </w:rPr>
+        <w:t>$</w:t>
+      </w:r>
+      <w:proofErr w:type="spellStart"/>
+      <w:r>
+        <w:rPr>
+          <w:color w:val="9876AA"/>
+          <w:shd w:val="clear" w:color="auto" w:fill="232525"/>
+        </w:rPr>
+        <w:t>dailyPrice</w:t>
+      </w:r>
+      <w:proofErr w:type="spellEnd"/>
+      <w:r>
+        <w:rPr>
+          <w:color w:val="9876AA"/>
+          <w:shd w:val="clear" w:color="auto" w:fill="232525"/>
+        </w:rPr>
+        <w:t xml:space="preserve"> </w:t>
+      </w:r>
+      <w:r>
+        <w:rPr>
+          <w:color w:val="A9B7C6"/>
+          <w:shd w:val="clear" w:color="auto" w:fill="232525"/>
+        </w:rPr>
+        <w:t>.</w:t>
+      </w:r>
+      <w:r>
+        <w:rPr>
+          <w:color w:val="9876AA"/>
+          <w:shd w:val="clear" w:color="auto" w:fill="232525"/>
+        </w:rPr>
+        <w:t>$</w:t>
+      </w:r>
+      <w:proofErr w:type="spellStart"/>
+      <w:r>
+        <w:rPr>
+          <w:color w:val="9876AA"/>
+          <w:shd w:val="clear" w:color="auto" w:fill="232525"/>
+        </w:rPr>
+        <w:t>strSeparator</w:t>
+      </w:r>
+      <w:proofErr w:type="spellEnd"/>
+      <w:r>
+        <w:rPr>
+          <w:color w:val="9876AA"/>
+          <w:shd w:val="clear" w:color="auto" w:fill="232525"/>
+        </w:rPr>
+        <w:br/>
+        <w:t xml:space="preserve">    </w:t>
+      </w:r>
+      <w:r>
+        <w:rPr>
+          <w:color w:val="A9B7C6"/>
+          <w:shd w:val="clear" w:color="auto" w:fill="232525"/>
+        </w:rPr>
+        <w:t xml:space="preserve">. </w:t>
+      </w:r>
+      <w:r>
+        <w:rPr>
+          <w:color w:val="6A8759"/>
+          <w:shd w:val="clear" w:color="auto" w:fill="232525"/>
+        </w:rPr>
+        <w:t>', photo=</w:t>
+      </w:r>
+      <w:proofErr w:type="gramStart"/>
+      <w:r>
+        <w:rPr>
+          <w:color w:val="6A8759"/>
+          <w:shd w:val="clear" w:color="auto" w:fill="232525"/>
+        </w:rPr>
+        <w:t xml:space="preserve">' </w:t>
+      </w:r>
+      <w:r>
+        <w:rPr>
+          <w:color w:val="A9B7C6"/>
+          <w:shd w:val="clear" w:color="auto" w:fill="232525"/>
+        </w:rPr>
+        <w:t>.</w:t>
+      </w:r>
+      <w:proofErr w:type="gramEnd"/>
+      <w:r>
+        <w:rPr>
+          <w:color w:val="A9B7C6"/>
+          <w:shd w:val="clear" w:color="auto" w:fill="232525"/>
+        </w:rPr>
+        <w:t xml:space="preserve"> </w:t>
+      </w:r>
+      <w:r>
+        <w:rPr>
+          <w:color w:val="9876AA"/>
+          <w:shd w:val="clear" w:color="auto" w:fill="232525"/>
+        </w:rPr>
+        <w:t>$</w:t>
+      </w:r>
+      <w:proofErr w:type="spellStart"/>
+      <w:r>
+        <w:rPr>
+          <w:color w:val="9876AA"/>
+          <w:shd w:val="clear" w:color="auto" w:fill="232525"/>
+        </w:rPr>
+        <w:t>strSeparator</w:t>
+      </w:r>
+      <w:proofErr w:type="spellEnd"/>
+      <w:r>
+        <w:rPr>
+          <w:color w:val="A9B7C6"/>
+          <w:shd w:val="clear" w:color="auto" w:fill="232525"/>
+        </w:rPr>
+        <w:t xml:space="preserve">. </w:t>
+      </w:r>
+      <w:r>
+        <w:rPr>
+          <w:color w:val="9876AA"/>
+          <w:shd w:val="clear" w:color="auto" w:fill="232525"/>
+        </w:rPr>
+        <w:t xml:space="preserve">$photo </w:t>
+      </w:r>
+      <w:r>
+        <w:rPr>
+          <w:color w:val="A9B7C6"/>
+          <w:shd w:val="clear" w:color="auto" w:fill="232525"/>
+        </w:rPr>
+        <w:t>.</w:t>
+      </w:r>
+      <w:r>
+        <w:rPr>
+          <w:color w:val="9876AA"/>
+          <w:shd w:val="clear" w:color="auto" w:fill="232525"/>
+        </w:rPr>
+        <w:t>$</w:t>
+      </w:r>
+      <w:proofErr w:type="spellStart"/>
+      <w:r>
+        <w:rPr>
+          <w:color w:val="9876AA"/>
+          <w:shd w:val="clear" w:color="auto" w:fill="232525"/>
+        </w:rPr>
+        <w:t>strSeparator</w:t>
+      </w:r>
+      <w:proofErr w:type="spellEnd"/>
+      <w:r>
+        <w:rPr>
+          <w:color w:val="9876AA"/>
+          <w:shd w:val="clear" w:color="auto" w:fill="232525"/>
+        </w:rPr>
+        <w:br/>
+        <w:t xml:space="preserve">    </w:t>
+      </w:r>
+      <w:r>
+        <w:rPr>
+          <w:color w:val="A9B7C6"/>
+          <w:shd w:val="clear" w:color="auto" w:fill="232525"/>
+        </w:rPr>
+        <w:t xml:space="preserve">. </w:t>
+      </w:r>
+      <w:r>
+        <w:rPr>
+          <w:color w:val="6A8759"/>
+          <w:shd w:val="clear" w:color="auto" w:fill="232525"/>
+        </w:rPr>
+        <w:t>', active=</w:t>
+      </w:r>
+      <w:proofErr w:type="gramStart"/>
+      <w:r>
+        <w:rPr>
+          <w:color w:val="6A8759"/>
+          <w:shd w:val="clear" w:color="auto" w:fill="232525"/>
+        </w:rPr>
+        <w:t xml:space="preserve">' </w:t>
+      </w:r>
+      <w:r>
+        <w:rPr>
+          <w:color w:val="A9B7C6"/>
+          <w:shd w:val="clear" w:color="auto" w:fill="232525"/>
+        </w:rPr>
+        <w:t>.</w:t>
+      </w:r>
+      <w:proofErr w:type="gramEnd"/>
+      <w:r>
+        <w:rPr>
+          <w:color w:val="A9B7C6"/>
+          <w:shd w:val="clear" w:color="auto" w:fill="232525"/>
+        </w:rPr>
+        <w:t xml:space="preserve"> </w:t>
+      </w:r>
+      <w:r>
+        <w:rPr>
+          <w:color w:val="9876AA"/>
+          <w:shd w:val="clear" w:color="auto" w:fill="232525"/>
+        </w:rPr>
+        <w:t>$</w:t>
+      </w:r>
+      <w:proofErr w:type="spellStart"/>
+      <w:r>
+        <w:rPr>
+          <w:color w:val="9876AA"/>
+          <w:shd w:val="clear" w:color="auto" w:fill="232525"/>
+        </w:rPr>
+        <w:t>strSeparator</w:t>
+      </w:r>
+      <w:proofErr w:type="spellEnd"/>
+      <w:r>
+        <w:rPr>
+          <w:color w:val="A9B7C6"/>
+          <w:shd w:val="clear" w:color="auto" w:fill="232525"/>
+        </w:rPr>
+        <w:t xml:space="preserve">. </w:t>
+      </w:r>
+      <w:r>
+        <w:rPr>
+          <w:color w:val="9876AA"/>
+          <w:shd w:val="clear" w:color="auto" w:fill="232525"/>
+        </w:rPr>
+        <w:t xml:space="preserve">$active </w:t>
+      </w:r>
+      <w:r>
+        <w:rPr>
+          <w:color w:val="A9B7C6"/>
+          <w:shd w:val="clear" w:color="auto" w:fill="232525"/>
+        </w:rPr>
+        <w:t>.</w:t>
+      </w:r>
+      <w:r>
+        <w:rPr>
+          <w:color w:val="9876AA"/>
+          <w:shd w:val="clear" w:color="auto" w:fill="232525"/>
+        </w:rPr>
+        <w:t>$</w:t>
+      </w:r>
+      <w:proofErr w:type="spellStart"/>
+      <w:r>
+        <w:rPr>
+          <w:color w:val="9876AA"/>
+          <w:shd w:val="clear" w:color="auto" w:fill="232525"/>
+        </w:rPr>
+        <w:t>strSeparator</w:t>
+      </w:r>
+      <w:proofErr w:type="spellEnd"/>
+      <w:r>
+        <w:rPr>
+          <w:color w:val="9876AA"/>
+          <w:shd w:val="clear" w:color="auto" w:fill="232525"/>
+        </w:rPr>
+        <w:br/>
+        <w:t xml:space="preserve">    </w:t>
+      </w:r>
+      <w:r>
+        <w:rPr>
+          <w:color w:val="A9B7C6"/>
+          <w:shd w:val="clear" w:color="auto" w:fill="232525"/>
+        </w:rPr>
+        <w:t>.</w:t>
+      </w:r>
+      <w:r>
+        <w:rPr>
+          <w:color w:val="6A8759"/>
+          <w:shd w:val="clear" w:color="auto" w:fill="232525"/>
+        </w:rPr>
+        <w:t xml:space="preserve">' WHERE code LIKE </w:t>
+      </w:r>
+      <w:proofErr w:type="gramStart"/>
+      <w:r>
+        <w:rPr>
+          <w:color w:val="6A8759"/>
+          <w:shd w:val="clear" w:color="auto" w:fill="232525"/>
+        </w:rPr>
+        <w:t>'</w:t>
+      </w:r>
+      <w:r>
+        <w:rPr>
+          <w:color w:val="A9B7C6"/>
+          <w:shd w:val="clear" w:color="auto" w:fill="232525"/>
+        </w:rPr>
+        <w:t>.</w:t>
+      </w:r>
+      <w:r>
+        <w:rPr>
+          <w:color w:val="9876AA"/>
+          <w:shd w:val="clear" w:color="auto" w:fill="232525"/>
+        </w:rPr>
+        <w:t>$</w:t>
+      </w:r>
+      <w:proofErr w:type="spellStart"/>
+      <w:proofErr w:type="gramEnd"/>
+      <w:r>
+        <w:rPr>
+          <w:color w:val="9876AA"/>
+          <w:shd w:val="clear" w:color="auto" w:fill="232525"/>
+        </w:rPr>
+        <w:t>strSeparator</w:t>
+      </w:r>
+      <w:proofErr w:type="spellEnd"/>
+      <w:r>
+        <w:rPr>
+          <w:color w:val="A9B7C6"/>
+          <w:shd w:val="clear" w:color="auto" w:fill="232525"/>
+        </w:rPr>
+        <w:t>.</w:t>
+      </w:r>
+      <w:r>
+        <w:rPr>
+          <w:color w:val="9876AA"/>
+          <w:shd w:val="clear" w:color="auto" w:fill="232525"/>
+        </w:rPr>
+        <w:t>$code</w:t>
+      </w:r>
+      <w:r>
+        <w:rPr>
+          <w:color w:val="A9B7C6"/>
+          <w:shd w:val="clear" w:color="auto" w:fill="232525"/>
+        </w:rPr>
+        <w:t>.</w:t>
+      </w:r>
+      <w:r>
+        <w:rPr>
+          <w:color w:val="9876AA"/>
+          <w:shd w:val="clear" w:color="auto" w:fill="232525"/>
+        </w:rPr>
+        <w:t>$</w:t>
+      </w:r>
+      <w:proofErr w:type="spellStart"/>
+      <w:r>
+        <w:rPr>
+          <w:color w:val="9876AA"/>
+          <w:shd w:val="clear" w:color="auto" w:fill="232525"/>
+        </w:rPr>
+        <w:t>strSeparator</w:t>
+      </w:r>
+      <w:proofErr w:type="spellEnd"/>
       <w:r>
         <w:rPr>
           <w:color w:val="CC7832"/>
@@ -8826,14 +12024,7 @@
         <w:sz w:val="16"/>
         <w:lang w:val="fr-FR"/>
       </w:rPr>
-      <w:t>PNV - EMSC</w:t>
-    </w:r>
-    <w:r>
-      <w:rPr>
-        <w:sz w:val="16"/>
-        <w:lang w:val="fr-FR"/>
-      </w:rPr>
-      <w:t xml:space="preserve"> / AMR</w:t>
+      <w:t>PNV - EMSC / AMR</w:t>
     </w:r>
     <w:r>
       <w:rPr>
@@ -8879,7 +12070,7 @@
         <w:sz w:val="16"/>
         <w:lang w:val="fr-FR"/>
       </w:rPr>
-      <w:t>6</w:t>
+      <w:t>8</w:t>
     </w:r>
     <w:r>
       <w:rPr>
@@ -9111,14 +12302,7 @@
         <w:sz w:val="16"/>
         <w:lang w:val="fr-FR"/>
       </w:rPr>
-      <w:t xml:space="preserve"> (4</w:t>
-    </w:r>
-    <w:r>
-      <w:rPr>
-        <w:sz w:val="16"/>
-        <w:lang w:val="fr-FR"/>
-      </w:rPr>
-      <w:t>)</w:t>
+      <w:t xml:space="preserve"> (4)</w:t>
     </w:r>
     <w:r>
       <w:rPr>
@@ -9651,7 +12835,7 @@
         <w:szCs w:val="24"/>
         <w:lang w:val="fr-FR"/>
       </w:rPr>
-      <w:t>2 mars 2022</w:t>
+      <w:t>9 mars 2022</w:t>
     </w:r>
     <w:r>
       <w:rPr>
@@ -9720,17 +12904,7 @@
         <w:szCs w:val="24"/>
         <w:lang w:val="fr-FR"/>
       </w:rPr>
-      <w:t xml:space="preserve"> (4</w:t>
-    </w:r>
-    <w:r>
-      <w:rPr>
-        <w:b/>
-        <w:noProof/>
-        <w:sz w:val="24"/>
-        <w:szCs w:val="24"/>
-        <w:lang w:val="fr-FR"/>
-      </w:rPr>
-      <w:t>)</w:t>
+      <w:t xml:space="preserve"> (4)</w:t>
     </w:r>
     <w:r>
       <w:rPr>

</xml_diff>